<commit_message>
Autalizacao documento front end
</commit_message>
<xml_diff>
--- a/BaseDocumentoFrontEnd.docx
+++ b/BaseDocumentoFrontEnd.docx
@@ -3218,7 +3218,7 @@
           <w:sz w:val="20"/>
           <w:szCs w:val="20"/>
         </w:rPr>
-        <w:t xml:space="preserve">  Na documentação a seguir serão descritos informações de requisitos e restrições que o website deve atender, das bibliotecas principais utilizadas para </w:t>
+        <w:t xml:space="preserve">  Na documentação a seguir serão </w:t>
       </w:r>
       <w:r>
         <w:rPr>
@@ -3226,15 +3226,17 @@
           <w:sz w:val="20"/>
           <w:szCs w:val="20"/>
         </w:rPr>
-        <w:t xml:space="preserve">a sua </w:t>
-      </w:r>
+        <w:t>descritas</w:t>
+      </w:r>
+      <w:bookmarkStart w:id="4" w:name="_GoBack"/>
+      <w:bookmarkEnd w:id="4"/>
       <w:r>
         <w:rPr>
           <w:rFonts w:ascii="Segoe UI" w:hAnsi="Segoe UI" w:cs="Segoe UI"/>
           <w:sz w:val="20"/>
           <w:szCs w:val="20"/>
         </w:rPr>
-        <w:t>construção</w:t>
+        <w:t xml:space="preserve"> informações de requisitos e restrições que o website deve atender, das bibliotecas principais utilizadas para </w:t>
       </w:r>
       <w:r>
         <w:rPr>
@@ -3242,16 +3244,15 @@
           <w:sz w:val="20"/>
           <w:szCs w:val="20"/>
         </w:rPr>
-        <w:t xml:space="preserve"> </w:t>
-      </w:r>
-      <w:proofErr w:type="gramStart"/>
+        <w:t xml:space="preserve">a sua </w:t>
+      </w:r>
       <w:r>
         <w:rPr>
           <w:rFonts w:ascii="Segoe UI" w:hAnsi="Segoe UI" w:cs="Segoe UI"/>
           <w:sz w:val="20"/>
           <w:szCs w:val="20"/>
         </w:rPr>
-        <w:t xml:space="preserve">e </w:t>
+        <w:t>construção</w:t>
       </w:r>
       <w:r>
         <w:rPr>
@@ -3259,16 +3260,15 @@
           <w:sz w:val="20"/>
           <w:szCs w:val="20"/>
         </w:rPr>
-        <w:t xml:space="preserve"> recomendações</w:t>
-      </w:r>
-      <w:proofErr w:type="gramEnd"/>
+        <w:t xml:space="preserve"> e </w:t>
+      </w:r>
       <w:r>
         <w:rPr>
           <w:rFonts w:ascii="Segoe UI" w:hAnsi="Segoe UI" w:cs="Segoe UI"/>
           <w:sz w:val="20"/>
           <w:szCs w:val="20"/>
         </w:rPr>
-        <w:t xml:space="preserve"> </w:t>
+        <w:t xml:space="preserve">recomendações </w:t>
       </w:r>
       <w:r>
         <w:rPr>
@@ -3315,14 +3315,14 @@
           <w:rFonts w:ascii="Segoe UI" w:hAnsi="Segoe UI" w:cs="Segoe UI"/>
         </w:rPr>
       </w:pPr>
-      <w:bookmarkStart w:id="4" w:name="_Toc500138913"/>
+      <w:bookmarkStart w:id="5" w:name="_Toc500138913"/>
       <w:r>
         <w:rPr>
           <w:rFonts w:ascii="Segoe UI" w:hAnsi="Segoe UI" w:cs="Segoe UI"/>
         </w:rPr>
         <w:t>Acrônimos e Abreviações</w:t>
       </w:r>
-      <w:bookmarkEnd w:id="4"/>
+      <w:bookmarkEnd w:id="5"/>
     </w:p>
     <w:p>
       <w:pPr>
@@ -3332,14 +3332,14 @@
           <w:rFonts w:ascii="Segoe UI" w:hAnsi="Segoe UI" w:cs="Segoe UI"/>
         </w:rPr>
       </w:pPr>
-      <w:bookmarkStart w:id="5" w:name="_Toc500138915"/>
+      <w:bookmarkStart w:id="6" w:name="_Toc500138915"/>
       <w:r>
         <w:rPr>
           <w:rFonts w:ascii="Segoe UI" w:hAnsi="Segoe UI" w:cs="Segoe UI"/>
         </w:rPr>
         <w:t>Requisitos e Restrições arquiteturais</w:t>
       </w:r>
-      <w:bookmarkEnd w:id="5"/>
+      <w:bookmarkEnd w:id="6"/>
     </w:p>
     <w:p>
       <w:pPr>
@@ -3959,8 +3959,8 @@
         <w:spacing w:line="240" w:lineRule="auto"/>
         <w:ind w:firstLine="720"/>
       </w:pPr>
-      <w:bookmarkStart w:id="6" w:name="_Toc362861802"/>
-      <w:bookmarkEnd w:id="6"/>
+      <w:bookmarkStart w:id="7" w:name="_Toc362861802"/>
+      <w:bookmarkEnd w:id="7"/>
     </w:p>
     <w:p>
       <w:pPr>
@@ -3970,14 +3970,14 @@
           <w:rFonts w:ascii="Segoe UI" w:hAnsi="Segoe UI" w:cs="Segoe UI"/>
         </w:rPr>
       </w:pPr>
-      <w:bookmarkStart w:id="7" w:name="_Toc500138916"/>
+      <w:bookmarkStart w:id="8" w:name="_Toc500138916"/>
       <w:r>
         <w:rPr>
           <w:rFonts w:ascii="Segoe UI" w:hAnsi="Segoe UI" w:cs="Segoe UI"/>
         </w:rPr>
         <w:t>Visões de Casos de Uso – Principais para Arquitetura</w:t>
       </w:r>
-      <w:bookmarkEnd w:id="7"/>
+      <w:bookmarkEnd w:id="8"/>
     </w:p>
     <w:p>
       <w:pPr>
@@ -4004,7 +4004,7 @@
           <w:rFonts w:ascii="Segoe UI" w:hAnsi="Segoe UI" w:cs="Segoe UI"/>
         </w:rPr>
       </w:pPr>
-      <w:bookmarkStart w:id="8" w:name="_Toc500138917"/>
+      <w:bookmarkStart w:id="9" w:name="_Toc500138917"/>
       <w:r>
         <w:rPr>
           <w:rFonts w:ascii="Segoe UI" w:hAnsi="Segoe UI" w:cs="Segoe UI"/>
@@ -4557,7 +4557,7 @@
                 <w:sz w:val="20"/>
                 <w:szCs w:val="20"/>
               </w:rPr>
-              <w:t>/</w:t>
+              <w:t>/Scripts</w:t>
             </w:r>
             <w:proofErr w:type="gramStart"/>
             <w:r>
@@ -4566,7 +4566,7 @@
                 <w:sz w:val="20"/>
                 <w:szCs w:val="20"/>
               </w:rPr>
-              <w:t>Scripts</w:t>
+              <w:t>/</w:t>
             </w:r>
             <w:r>
               <w:rPr>
@@ -5028,25 +5028,198 @@
         </w:rPr>
         <w:t xml:space="preserve">Componentes Principais </w:t>
       </w:r>
+      <w:r>
+        <w:rPr>
+          <w:rFonts w:ascii="Segoe UI" w:hAnsi="Segoe UI" w:cs="Segoe UI"/>
+        </w:rPr>
+        <w:t xml:space="preserve">– Terceiros </w:t>
+      </w:r>
     </w:p>
     <w:p/>
+    <w:p>
+      <w:pPr>
+        <w:ind w:firstLine="720"/>
+        <w:rPr>
+          <w:rFonts w:ascii="Segoe UI" w:hAnsi="Segoe UI" w:cs="Segoe UI"/>
+        </w:rPr>
+      </w:pPr>
+      <w:r>
+        <w:rPr>
+          <w:rFonts w:ascii="Segoe UI" w:hAnsi="Segoe UI" w:cs="Segoe UI"/>
+        </w:rPr>
+        <w:t>No projeto é u</w:t>
+      </w:r>
+      <w:r>
+        <w:rPr>
+          <w:rFonts w:ascii="Segoe UI" w:hAnsi="Segoe UI" w:cs="Segoe UI"/>
+        </w:rPr>
+        <w:t xml:space="preserve">tilizado para </w:t>
+      </w:r>
+      <w:r>
+        <w:rPr>
+          <w:rFonts w:ascii="Segoe UI" w:hAnsi="Segoe UI" w:cs="Segoe UI"/>
+        </w:rPr>
+        <w:t>gestão</w:t>
+      </w:r>
+      <w:r>
+        <w:rPr>
+          <w:rFonts w:ascii="Segoe UI" w:hAnsi="Segoe UI" w:cs="Segoe UI"/>
+        </w:rPr>
+        <w:t xml:space="preserve"> d</w:t>
+      </w:r>
+      <w:r>
+        <w:rPr>
+          <w:rFonts w:ascii="Segoe UI" w:hAnsi="Segoe UI" w:cs="Segoe UI"/>
+        </w:rPr>
+        <w:t>as bibliotecas de terceiros</w:t>
+      </w:r>
+      <w:r>
+        <w:rPr>
+          <w:rFonts w:ascii="Segoe UI" w:hAnsi="Segoe UI" w:cs="Segoe UI"/>
+        </w:rPr>
+        <w:t xml:space="preserve"> a ferramenta </w:t>
+      </w:r>
+      <w:proofErr w:type="spellStart"/>
+      <w:r>
+        <w:rPr>
+          <w:rFonts w:ascii="Segoe UI" w:hAnsi="Segoe UI" w:cs="Segoe UI"/>
+          <w:b/>
+        </w:rPr>
+        <w:t>B</w:t>
+      </w:r>
+      <w:r>
+        <w:rPr>
+          <w:rFonts w:ascii="Segoe UI" w:hAnsi="Segoe UI" w:cs="Segoe UI"/>
+          <w:b/>
+        </w:rPr>
+        <w:t>ower</w:t>
+      </w:r>
+      <w:proofErr w:type="spellEnd"/>
+      <w:r>
+        <w:rPr>
+          <w:rFonts w:ascii="Segoe UI" w:hAnsi="Segoe UI" w:cs="Segoe UI"/>
+        </w:rPr>
+        <w:t xml:space="preserve">.  A partir do arquivo </w:t>
+      </w:r>
+      <w:proofErr w:type="spellStart"/>
+      <w:proofErr w:type="gramStart"/>
+      <w:r>
+        <w:rPr>
+          <w:rFonts w:ascii="Segoe UI" w:hAnsi="Segoe UI" w:cs="Segoe UI"/>
+          <w:b/>
+        </w:rPr>
+        <w:t>bower.json</w:t>
+      </w:r>
+      <w:proofErr w:type="spellEnd"/>
+      <w:proofErr w:type="gramEnd"/>
+      <w:r>
+        <w:rPr>
+          <w:rFonts w:ascii="Segoe UI" w:hAnsi="Segoe UI" w:cs="Segoe UI"/>
+        </w:rPr>
+        <w:t xml:space="preserve"> é possível obter as informações da origem </w:t>
+      </w:r>
+      <w:r>
+        <w:rPr>
+          <w:rFonts w:ascii="Segoe UI" w:hAnsi="Segoe UI" w:cs="Segoe UI"/>
+        </w:rPr>
+        <w:t xml:space="preserve">, versão e projeto do </w:t>
+      </w:r>
+      <w:proofErr w:type="spellStart"/>
+      <w:r>
+        <w:rPr>
+          <w:rFonts w:ascii="Segoe UI" w:hAnsi="Segoe UI" w:cs="Segoe UI"/>
+        </w:rPr>
+        <w:t>Github</w:t>
+      </w:r>
+      <w:proofErr w:type="spellEnd"/>
+      <w:r>
+        <w:rPr>
+          <w:rFonts w:ascii="Segoe UI" w:hAnsi="Segoe UI" w:cs="Segoe UI"/>
+        </w:rPr>
+        <w:t xml:space="preserve"> associado a biblioteca</w:t>
+      </w:r>
+      <w:r>
+        <w:rPr>
+          <w:rFonts w:ascii="Segoe UI" w:hAnsi="Segoe UI" w:cs="Segoe UI"/>
+        </w:rPr>
+        <w:t xml:space="preserve"> instalada</w:t>
+      </w:r>
+      <w:r>
+        <w:rPr>
+          <w:rFonts w:ascii="Segoe UI" w:hAnsi="Segoe UI" w:cs="Segoe UI"/>
+        </w:rPr>
+        <w:t xml:space="preserve">. Através do arquivo </w:t>
+      </w:r>
+      <w:proofErr w:type="spellStart"/>
+      <w:proofErr w:type="gramStart"/>
+      <w:r>
+        <w:rPr>
+          <w:rFonts w:ascii="Segoe UI" w:hAnsi="Segoe UI" w:cs="Segoe UI"/>
+        </w:rPr>
+        <w:t>bower.json</w:t>
+      </w:r>
+      <w:proofErr w:type="spellEnd"/>
+      <w:proofErr w:type="gramEnd"/>
+      <w:r>
+        <w:rPr>
+          <w:rFonts w:ascii="Segoe UI" w:hAnsi="Segoe UI" w:cs="Segoe UI"/>
+        </w:rPr>
+        <w:t xml:space="preserve"> é possível efetuar o download e instalação das bibliotecas  </w:t>
+      </w:r>
+      <w:r>
+        <w:rPr>
+          <w:rFonts w:ascii="Segoe UI" w:hAnsi="Segoe UI" w:cs="Segoe UI"/>
+        </w:rPr>
+        <w:t>respeitando</w:t>
+      </w:r>
+      <w:r>
+        <w:rPr>
+          <w:rFonts w:ascii="Segoe UI" w:hAnsi="Segoe UI" w:cs="Segoe UI"/>
+        </w:rPr>
+        <w:t xml:space="preserve"> </w:t>
+      </w:r>
+      <w:r>
+        <w:rPr>
+          <w:rFonts w:ascii="Segoe UI" w:hAnsi="Segoe UI" w:cs="Segoe UI"/>
+        </w:rPr>
+        <w:t>a</w:t>
+      </w:r>
+      <w:r>
+        <w:rPr>
+          <w:rFonts w:ascii="Segoe UI" w:hAnsi="Segoe UI" w:cs="Segoe UI"/>
+        </w:rPr>
+        <w:t xml:space="preserve"> estrutura de organização </w:t>
+      </w:r>
+      <w:r>
+        <w:rPr>
+          <w:rFonts w:ascii="Segoe UI" w:hAnsi="Segoe UI" w:cs="Segoe UI"/>
+        </w:rPr>
+        <w:t xml:space="preserve">estabelecida </w:t>
+      </w:r>
+      <w:r>
+        <w:rPr>
+          <w:rFonts w:ascii="Segoe UI" w:hAnsi="Segoe UI" w:cs="Segoe UI"/>
+        </w:rPr>
+        <w:t>para bibliotecas definida para o projeto.</w:t>
+      </w:r>
+    </w:p>
+    <w:p>
+      <w:pPr>
+        <w:rPr>
+          <w:rFonts w:ascii="Segoe UI" w:hAnsi="Segoe UI" w:cs="Segoe UI"/>
+        </w:rPr>
+      </w:pPr>
+    </w:p>
     <w:tbl>
       <w:tblPr>
-        <w:tblStyle w:val="TabeladeLista4-nfase51"/>
-        <w:tblW w:w="9322" w:type="dxa"/>
-        <w:tblBorders>
-          <w:top w:val="single" w:sz="2" w:space="0" w:color="95B3D7" w:themeColor="accent1" w:themeTint="99"/>
-          <w:left w:val="none" w:sz="0" w:space="0" w:color="auto"/>
-          <w:bottom w:val="single" w:sz="2" w:space="0" w:color="95B3D7" w:themeColor="accent1" w:themeTint="99"/>
-          <w:right w:val="none" w:sz="0" w:space="0" w:color="auto"/>
-          <w:insideH w:val="single" w:sz="2" w:space="0" w:color="95B3D7" w:themeColor="accent1" w:themeTint="99"/>
-          <w:insideV w:val="single" w:sz="2" w:space="0" w:color="95B3D7" w:themeColor="accent1" w:themeTint="99"/>
-        </w:tblBorders>
+        <w:tblStyle w:val="TabeladeGrade2-nfase1"/>
+        <w:tblW w:w="9243" w:type="dxa"/>
         <w:tblLook w:val="04A0" w:firstRow="1" w:lastRow="0" w:firstColumn="1" w:lastColumn="0" w:noHBand="0" w:noVBand="1"/>
       </w:tblPr>
       <w:tblGrid>
-        <w:gridCol w:w="3649"/>
-        <w:gridCol w:w="5673"/>
+        <w:gridCol w:w="4031"/>
+        <w:gridCol w:w="4356"/>
+        <w:gridCol w:w="856"/>
       </w:tblGrid>
       <w:tr>
         <w:trPr>
@@ -5056,34 +5229,40 @@
         <w:tc>
           <w:tcPr>
             <w:cnfStyle w:val="001000000000" w:firstRow="0" w:lastRow="0" w:firstColumn="1" w:lastColumn="0" w:oddVBand="0" w:evenVBand="0" w:oddHBand="0" w:evenHBand="0" w:firstRowFirstColumn="0" w:firstRowLastColumn="0" w:lastRowFirstColumn="0" w:lastRowLastColumn="0"/>
-            <w:tcW w:w="2830" w:type="dxa"/>
-            <w:shd w:val="clear" w:color="auto" w:fill="95B3D7" w:themeFill="accent1" w:themeFillTint="99"/>
-            <w:vAlign w:val="center"/>
+            <w:tcW w:w="4031" w:type="dxa"/>
           </w:tcPr>
           <w:p>
             <w:pPr>
               <w:spacing w:line="240" w:lineRule="auto"/>
               <w:rPr>
                 <w:rFonts w:ascii="Segoe UI" w:hAnsi="Segoe UI" w:cs="Segoe UI"/>
-                <w:sz w:val="18"/>
-                <w:szCs w:val="18"/>
               </w:rPr>
             </w:pPr>
             <w:r>
               <w:rPr>
                 <w:rFonts w:ascii="Segoe UI" w:hAnsi="Segoe UI" w:cs="Segoe UI"/>
-                <w:sz w:val="18"/>
-                <w:szCs w:val="18"/>
               </w:rPr>
               <w:t>Bibliotecas externas</w:t>
             </w:r>
+            <w:r>
+              <w:rPr>
+                <w:rFonts w:ascii="Segoe UI" w:hAnsi="Segoe UI" w:cs="Segoe UI"/>
+              </w:rPr>
+              <w:t xml:space="preserve"> – via </w:t>
+            </w:r>
+            <w:proofErr w:type="spellStart"/>
+            <w:r>
+              <w:rPr>
+                <w:rFonts w:ascii="Segoe UI" w:hAnsi="Segoe UI" w:cs="Segoe UI"/>
+              </w:rPr>
+              <w:t>bower</w:t>
+            </w:r>
+            <w:proofErr w:type="spellEnd"/>
           </w:p>
         </w:tc>
         <w:tc>
           <w:tcPr>
-            <w:tcW w:w="6492" w:type="dxa"/>
-            <w:shd w:val="clear" w:color="auto" w:fill="95B3D7" w:themeFill="accent1" w:themeFillTint="99"/>
-            <w:vAlign w:val="center"/>
+            <w:tcW w:w="4356" w:type="dxa"/>
           </w:tcPr>
           <w:p>
             <w:pPr>
@@ -5091,25 +5270,39 @@
               <w:cnfStyle w:val="100000000000" w:firstRow="1" w:lastRow="0" w:firstColumn="0" w:lastColumn="0" w:oddVBand="0" w:evenVBand="0" w:oddHBand="0" w:evenHBand="0" w:firstRowFirstColumn="0" w:firstRowLastColumn="0" w:lastRowFirstColumn="0" w:lastRowLastColumn="0"/>
               <w:rPr>
                 <w:rFonts w:ascii="Segoe UI" w:hAnsi="Segoe UI" w:cs="Segoe UI"/>
-                <w:sz w:val="18"/>
-                <w:szCs w:val="18"/>
               </w:rPr>
             </w:pPr>
             <w:r>
               <w:rPr>
                 <w:rFonts w:ascii="Segoe UI" w:hAnsi="Segoe UI" w:cs="Segoe UI"/>
-                <w:sz w:val="18"/>
-                <w:szCs w:val="18"/>
               </w:rPr>
               <w:t>Descrição</w:t>
             </w:r>
             <w:r>
               <w:rPr>
                 <w:rFonts w:ascii="Segoe UI" w:hAnsi="Segoe UI" w:cs="Segoe UI"/>
-                <w:sz w:val="18"/>
-                <w:szCs w:val="18"/>
-              </w:rPr>
-              <w:t xml:space="preserve"> – Versões </w:t>
+              </w:rPr>
+              <w:t>/Função</w:t>
+            </w:r>
+          </w:p>
+        </w:tc>
+        <w:tc>
+          <w:tcPr>
+            <w:tcW w:w="856" w:type="dxa"/>
+          </w:tcPr>
+          <w:p>
+            <w:pPr>
+              <w:spacing w:line="240" w:lineRule="auto"/>
+              <w:cnfStyle w:val="100000000000" w:firstRow="1" w:lastRow="0" w:firstColumn="0" w:lastColumn="0" w:oddVBand="0" w:evenVBand="0" w:oddHBand="0" w:evenHBand="0" w:firstRowFirstColumn="0" w:firstRowLastColumn="0" w:lastRowFirstColumn="0" w:lastRowLastColumn="0"/>
+              <w:rPr>
+                <w:rFonts w:ascii="Segoe UI" w:hAnsi="Segoe UI" w:cs="Segoe UI"/>
+              </w:rPr>
+            </w:pPr>
+            <w:r>
+              <w:rPr>
+                <w:rFonts w:ascii="Segoe UI" w:hAnsi="Segoe UI" w:cs="Segoe UI"/>
+              </w:rPr>
+              <w:t>Versão</w:t>
             </w:r>
           </w:p>
         </w:tc>
@@ -5121,100 +5314,44 @@
         <w:tc>
           <w:tcPr>
             <w:cnfStyle w:val="001000000000" w:firstRow="0" w:lastRow="0" w:firstColumn="1" w:lastColumn="0" w:oddVBand="0" w:evenVBand="0" w:oddHBand="0" w:evenHBand="0" w:firstRowFirstColumn="0" w:firstRowLastColumn="0" w:lastRowFirstColumn="0" w:lastRowLastColumn="0"/>
-            <w:tcW w:w="2830" w:type="dxa"/>
-            <w:shd w:val="clear" w:color="auto" w:fill="auto"/>
-            <w:vAlign w:val="center"/>
+            <w:tcW w:w="4031" w:type="dxa"/>
           </w:tcPr>
           <w:p>
             <w:pPr>
               <w:spacing w:line="240" w:lineRule="auto"/>
               <w:rPr>
                 <w:rFonts w:ascii="Segoe UI" w:hAnsi="Segoe UI" w:cs="Segoe UI"/>
-                <w:sz w:val="18"/>
-                <w:szCs w:val="18"/>
               </w:rPr>
             </w:pPr>
             <w:proofErr w:type="spellStart"/>
             <w:r>
               <w:rPr>
                 <w:rFonts w:ascii="Segoe UI" w:hAnsi="Segoe UI" w:cs="Segoe UI"/>
-                <w:sz w:val="18"/>
-                <w:szCs w:val="18"/>
-              </w:rPr>
-              <w:t>b</w:t>
-            </w:r>
-            <w:r>
-              <w:rPr>
-                <w:rFonts w:ascii="Segoe UI" w:hAnsi="Segoe UI" w:cs="Segoe UI"/>
-                <w:sz w:val="18"/>
-                <w:szCs w:val="18"/>
-              </w:rPr>
-              <w:t>ootstrap</w:t>
+              </w:rPr>
+              <w:t>bootstrap</w:t>
             </w:r>
             <w:proofErr w:type="spellEnd"/>
           </w:p>
         </w:tc>
         <w:tc>
           <w:tcPr>
-            <w:tcW w:w="6492" w:type="dxa"/>
-            <w:shd w:val="clear" w:color="auto" w:fill="auto"/>
-            <w:vAlign w:val="center"/>
+            <w:tcW w:w="4356" w:type="dxa"/>
           </w:tcPr>
           <w:p>
             <w:pPr>
               <w:spacing w:line="240" w:lineRule="auto"/>
               <w:cnfStyle w:val="000000100000" w:firstRow="0" w:lastRow="0" w:firstColumn="0" w:lastColumn="0" w:oddVBand="0" w:evenVBand="0" w:oddHBand="1" w:evenHBand="0" w:firstRowFirstColumn="0" w:firstRowLastColumn="0" w:lastRowFirstColumn="0" w:lastRowLastColumn="0"/>
               <w:rPr>
-                <w:rFonts w:ascii="Segoe UI" w:eastAsia="Times New Roman" w:hAnsi="Segoe UI" w:cs="Segoe UI"/>
-                <w:sz w:val="18"/>
-                <w:szCs w:val="18"/>
+                <w:rFonts w:ascii="Segoe UI" w:hAnsi="Segoe UI" w:cs="Segoe UI"/>
                 <w:lang w:eastAsia="pt-BR"/>
               </w:rPr>
             </w:pPr>
             <w:r>
               <w:rPr>
-                <w:rFonts w:ascii="Segoe UI" w:eastAsia="Times New Roman" w:hAnsi="Segoe UI" w:cs="Segoe UI"/>
-                <w:sz w:val="18"/>
-                <w:szCs w:val="18"/>
-                <w:lang w:eastAsia="pt-BR"/>
-              </w:rPr>
-              <w:t>F</w:t>
-            </w:r>
-            <w:r>
-              <w:rPr>
-                <w:rFonts w:ascii="Segoe UI" w:eastAsia="Times New Roman" w:hAnsi="Segoe UI" w:cs="Segoe UI"/>
-                <w:sz w:val="18"/>
-                <w:szCs w:val="18"/>
-                <w:lang w:eastAsia="pt-BR"/>
-              </w:rPr>
-              <w:t xml:space="preserve">ramework </w:t>
-            </w:r>
-            <w:r>
-              <w:rPr>
-                <w:rFonts w:ascii="Segoe UI" w:eastAsia="Times New Roman" w:hAnsi="Segoe UI" w:cs="Segoe UI"/>
-                <w:sz w:val="18"/>
-                <w:szCs w:val="18"/>
-                <w:lang w:eastAsia="pt-BR"/>
-              </w:rPr>
-              <w:t xml:space="preserve">base </w:t>
-            </w:r>
-            <w:r>
-              <w:rPr>
-                <w:rFonts w:ascii="Segoe UI" w:eastAsia="Times New Roman" w:hAnsi="Segoe UI" w:cs="Segoe UI"/>
-                <w:sz w:val="18"/>
-                <w:szCs w:val="18"/>
-                <w:lang w:eastAsia="pt-BR"/>
-              </w:rPr>
-              <w:t>para o layout das páginas</w:t>
-            </w:r>
-            <w:r>
-              <w:rPr>
-                <w:rFonts w:ascii="Segoe UI" w:eastAsia="Times New Roman" w:hAnsi="Segoe UI" w:cs="Segoe UI"/>
-                <w:sz w:val="18"/>
-                <w:szCs w:val="18"/>
-                <w:lang w:eastAsia="pt-BR"/>
-              </w:rPr>
-              <w:t xml:space="preserve"> - Versão Atual 3.3.5</w:t>
+                <w:rFonts w:ascii="Segoe UI" w:hAnsi="Segoe UI" w:cs="Segoe UI"/>
+                <w:lang w:eastAsia="pt-BR"/>
+              </w:rPr>
+              <w:t>Framework base para o layout das páginas</w:t>
             </w:r>
           </w:p>
           <w:p>
@@ -5222,22 +5359,40 @@
               <w:spacing w:line="240" w:lineRule="auto"/>
               <w:cnfStyle w:val="000000100000" w:firstRow="0" w:lastRow="0" w:firstColumn="0" w:lastColumn="0" w:oddVBand="0" w:evenVBand="0" w:oddHBand="1" w:evenHBand="0" w:firstRowFirstColumn="0" w:firstRowLastColumn="0" w:lastRowFirstColumn="0" w:lastRowLastColumn="0"/>
               <w:rPr>
-                <w:rFonts w:ascii="Segoe UI" w:eastAsia="Times New Roman" w:hAnsi="Segoe UI" w:cs="Segoe UI"/>
+                <w:rFonts w:ascii="Segoe UI" w:hAnsi="Segoe UI" w:cs="Segoe UI"/>
                 <w:color w:val="FF0000"/>
-                <w:sz w:val="18"/>
-                <w:szCs w:val="18"/>
                 <w:lang w:eastAsia="pt-BR"/>
               </w:rPr>
             </w:pPr>
             <w:r>
               <w:rPr>
-                <w:rFonts w:ascii="Segoe UI" w:eastAsia="Times New Roman" w:hAnsi="Segoe UI" w:cs="Segoe UI"/>
+                <w:rFonts w:ascii="Segoe UI" w:hAnsi="Segoe UI" w:cs="Segoe UI"/>
                 <w:color w:val="FF0000"/>
-                <w:sz w:val="18"/>
-                <w:szCs w:val="18"/>
                 <w:lang w:eastAsia="pt-BR"/>
               </w:rPr>
               <w:t>Em processo de migração para a versão 3.3.7</w:t>
+            </w:r>
+          </w:p>
+        </w:tc>
+        <w:tc>
+          <w:tcPr>
+            <w:tcW w:w="856" w:type="dxa"/>
+          </w:tcPr>
+          <w:p>
+            <w:pPr>
+              <w:spacing w:line="240" w:lineRule="auto"/>
+              <w:cnfStyle w:val="000000100000" w:firstRow="0" w:lastRow="0" w:firstColumn="0" w:lastColumn="0" w:oddVBand="0" w:evenVBand="0" w:oddHBand="1" w:evenHBand="0" w:firstRowFirstColumn="0" w:firstRowLastColumn="0" w:lastRowFirstColumn="0" w:lastRowLastColumn="0"/>
+              <w:rPr>
+                <w:rFonts w:ascii="Segoe UI" w:hAnsi="Segoe UI" w:cs="Segoe UI"/>
+                <w:lang w:eastAsia="pt-BR"/>
+              </w:rPr>
+            </w:pPr>
+            <w:r>
+              <w:rPr>
+                <w:rFonts w:ascii="Segoe UI" w:hAnsi="Segoe UI" w:cs="Segoe UI"/>
+                <w:lang w:eastAsia="pt-BR"/>
+              </w:rPr>
+              <w:t>3.3.5</w:t>
             </w:r>
           </w:p>
         </w:tc>
@@ -5246,82 +5401,58 @@
         <w:tc>
           <w:tcPr>
             <w:cnfStyle w:val="001000000000" w:firstRow="0" w:lastRow="0" w:firstColumn="1" w:lastColumn="0" w:oddVBand="0" w:evenVBand="0" w:oddHBand="0" w:evenHBand="0" w:firstRowFirstColumn="0" w:firstRowLastColumn="0" w:lastRowFirstColumn="0" w:lastRowLastColumn="0"/>
-            <w:tcW w:w="2830" w:type="dxa"/>
-            <w:shd w:val="clear" w:color="auto" w:fill="auto"/>
-            <w:vAlign w:val="center"/>
+            <w:tcW w:w="4031" w:type="dxa"/>
           </w:tcPr>
           <w:p>
             <w:pPr>
               <w:spacing w:line="240" w:lineRule="auto"/>
               <w:rPr>
                 <w:rFonts w:ascii="Segoe UI" w:hAnsi="Segoe UI" w:cs="Segoe UI"/>
-                <w:sz w:val="18"/>
-                <w:szCs w:val="18"/>
               </w:rPr>
             </w:pPr>
             <w:proofErr w:type="spellStart"/>
             <w:r>
               <w:rPr>
                 <w:rFonts w:ascii="Segoe UI" w:hAnsi="Segoe UI" w:cs="Segoe UI"/>
-                <w:sz w:val="18"/>
-                <w:szCs w:val="18"/>
-              </w:rPr>
-              <w:t>j</w:t>
-            </w:r>
-            <w:r>
-              <w:rPr>
-                <w:rFonts w:ascii="Segoe UI" w:hAnsi="Segoe UI" w:cs="Segoe UI"/>
-                <w:sz w:val="18"/>
-                <w:szCs w:val="18"/>
-              </w:rPr>
-              <w:t>query</w:t>
+              </w:rPr>
+              <w:t>jquery</w:t>
             </w:r>
             <w:proofErr w:type="spellEnd"/>
           </w:p>
         </w:tc>
         <w:tc>
           <w:tcPr>
-            <w:tcW w:w="6492" w:type="dxa"/>
-            <w:shd w:val="clear" w:color="auto" w:fill="auto"/>
-            <w:vAlign w:val="center"/>
+            <w:tcW w:w="4356" w:type="dxa"/>
           </w:tcPr>
           <w:p>
             <w:pPr>
               <w:spacing w:line="240" w:lineRule="auto"/>
               <w:cnfStyle w:val="000000000000" w:firstRow="0" w:lastRow="0" w:firstColumn="0" w:lastColumn="0" w:oddVBand="0" w:evenVBand="0" w:oddHBand="0" w:evenHBand="0" w:firstRowFirstColumn="0" w:firstRowLastColumn="0" w:lastRowFirstColumn="0" w:lastRowLastColumn="0"/>
               <w:rPr>
-                <w:rFonts w:ascii="Segoe UI" w:eastAsia="Times New Roman" w:hAnsi="Segoe UI" w:cs="Segoe UI"/>
-                <w:sz w:val="18"/>
-                <w:szCs w:val="18"/>
+                <w:rFonts w:ascii="Segoe UI" w:hAnsi="Segoe UI" w:cs="Segoe UI"/>
                 <w:lang w:eastAsia="pt-BR"/>
               </w:rPr>
             </w:pPr>
             <w:r>
               <w:rPr>
-                <w:rFonts w:ascii="Segoe UI" w:eastAsia="Times New Roman" w:hAnsi="Segoe UI" w:cs="Segoe UI"/>
-                <w:sz w:val="18"/>
-                <w:szCs w:val="18"/>
-                <w:lang w:eastAsia="pt-BR"/>
-              </w:rPr>
-              <w:t xml:space="preserve">Biblioteca base para interação de uso geral </w:t>
-            </w:r>
-            <w:r>
-              <w:rPr>
-                <w:rFonts w:ascii="Segoe UI" w:eastAsia="Times New Roman" w:hAnsi="Segoe UI" w:cs="Segoe UI"/>
-                <w:sz w:val="18"/>
-                <w:szCs w:val="18"/>
-                <w:lang w:eastAsia="pt-BR"/>
-              </w:rPr>
-              <w:t xml:space="preserve">manipulação DOM </w:t>
-            </w:r>
-            <w:r>
-              <w:rPr>
-                <w:rFonts w:ascii="Segoe UI" w:eastAsia="Times New Roman" w:hAnsi="Segoe UI" w:cs="Segoe UI"/>
-                <w:sz w:val="18"/>
-                <w:szCs w:val="18"/>
-                <w:lang w:eastAsia="pt-BR"/>
-              </w:rPr>
-              <w:t xml:space="preserve">– Versão Atual 1.10.2 </w:t>
+                <w:rFonts w:ascii="Segoe UI" w:hAnsi="Segoe UI" w:cs="Segoe UI"/>
+                <w:lang w:eastAsia="pt-BR"/>
+              </w:rPr>
+              <w:t>I</w:t>
+            </w:r>
+            <w:r>
+              <w:rPr>
+                <w:rFonts w:ascii="Segoe UI" w:hAnsi="Segoe UI" w:cs="Segoe UI"/>
+                <w:lang w:eastAsia="pt-BR"/>
+              </w:rPr>
+              <w:t xml:space="preserve">nteração de uso geral manipulação DOM </w:t>
+            </w:r>
+            <w:r>
+              <w:rPr>
+                <w:rFonts w:ascii="Segoe UI" w:hAnsi="Segoe UI" w:cs="Segoe UI"/>
+                <w:lang w:eastAsia="pt-BR"/>
+              </w:rPr>
+              <w:t>e suporte para outros plugins</w:t>
             </w:r>
           </w:p>
           <w:p>
@@ -5329,32 +5460,40 @@
               <w:spacing w:line="240" w:lineRule="auto"/>
               <w:cnfStyle w:val="000000000000" w:firstRow="0" w:lastRow="0" w:firstColumn="0" w:lastColumn="0" w:oddVBand="0" w:evenVBand="0" w:oddHBand="0" w:evenHBand="0" w:firstRowFirstColumn="0" w:firstRowLastColumn="0" w:lastRowFirstColumn="0" w:lastRowLastColumn="0"/>
               <w:rPr>
-                <w:rFonts w:ascii="Segoe UI" w:eastAsia="Times New Roman" w:hAnsi="Segoe UI" w:cs="Segoe UI"/>
+                <w:rFonts w:ascii="Segoe UI" w:hAnsi="Segoe UI" w:cs="Segoe UI"/>
                 <w:color w:val="FF0000"/>
-                <w:sz w:val="18"/>
-                <w:szCs w:val="18"/>
                 <w:lang w:eastAsia="pt-BR"/>
               </w:rPr>
             </w:pPr>
             <w:r>
               <w:rPr>
-                <w:rFonts w:ascii="Segoe UI" w:eastAsia="Times New Roman" w:hAnsi="Segoe UI" w:cs="Segoe UI"/>
+                <w:rFonts w:ascii="Segoe UI" w:hAnsi="Segoe UI" w:cs="Segoe UI"/>
                 <w:color w:val="FF0000"/>
-                <w:sz w:val="18"/>
-                <w:szCs w:val="18"/>
-                <w:lang w:eastAsia="pt-BR"/>
-              </w:rPr>
-              <w:t xml:space="preserve">Em processo de migração para a versão </w:t>
-            </w:r>
-            <w:r>
-              <w:rPr>
-                <w:rFonts w:ascii="Segoe UI" w:eastAsia="Times New Roman" w:hAnsi="Segoe UI" w:cs="Segoe UI"/>
-                <w:color w:val="FF0000"/>
-                <w:sz w:val="18"/>
-                <w:szCs w:val="18"/>
-                <w:lang w:eastAsia="pt-BR"/>
-              </w:rPr>
-              <w:t>3.2.0</w:t>
+                <w:lang w:eastAsia="pt-BR"/>
+              </w:rPr>
+              <w:t>Em processo de migração para a versão 2.1.4</w:t>
+            </w:r>
+          </w:p>
+        </w:tc>
+        <w:tc>
+          <w:tcPr>
+            <w:tcW w:w="856" w:type="dxa"/>
+          </w:tcPr>
+          <w:p>
+            <w:pPr>
+              <w:spacing w:line="240" w:lineRule="auto"/>
+              <w:cnfStyle w:val="000000000000" w:firstRow="0" w:lastRow="0" w:firstColumn="0" w:lastColumn="0" w:oddVBand="0" w:evenVBand="0" w:oddHBand="0" w:evenHBand="0" w:firstRowFirstColumn="0" w:firstRowLastColumn="0" w:lastRowFirstColumn="0" w:lastRowLastColumn="0"/>
+              <w:rPr>
+                <w:rFonts w:ascii="Segoe UI" w:hAnsi="Segoe UI" w:cs="Segoe UI"/>
+                <w:lang w:eastAsia="pt-BR"/>
+              </w:rPr>
+            </w:pPr>
+            <w:r>
+              <w:rPr>
+                <w:rFonts w:ascii="Segoe UI" w:hAnsi="Segoe UI" w:cs="Segoe UI"/>
+                <w:lang w:eastAsia="pt-BR"/>
+              </w:rPr>
+              <w:t>1.10.12</w:t>
             </w:r>
           </w:p>
         </w:tc>
@@ -5366,16 +5505,13 @@
         <w:tc>
           <w:tcPr>
             <w:cnfStyle w:val="001000000000" w:firstRow="0" w:lastRow="0" w:firstColumn="1" w:lastColumn="0" w:oddVBand="0" w:evenVBand="0" w:oddHBand="0" w:evenHBand="0" w:firstRowFirstColumn="0" w:firstRowLastColumn="0" w:lastRowFirstColumn="0" w:lastRowLastColumn="0"/>
-            <w:tcW w:w="2830" w:type="dxa"/>
-            <w:shd w:val="clear" w:color="auto" w:fill="auto"/>
+            <w:tcW w:w="4031" w:type="dxa"/>
           </w:tcPr>
           <w:p>
             <w:pPr>
               <w:spacing w:line="240" w:lineRule="auto"/>
               <w:rPr>
                 <w:rFonts w:ascii="Segoe UI" w:hAnsi="Segoe UI" w:cs="Segoe UI"/>
-                <w:sz w:val="18"/>
-                <w:szCs w:val="18"/>
               </w:rPr>
             </w:pPr>
             <w:proofErr w:type="spellStart"/>
@@ -5383,8 +5519,6 @@
             <w:r>
               <w:rPr>
                 <w:rFonts w:ascii="Segoe UI" w:hAnsi="Segoe UI" w:cs="Segoe UI"/>
-                <w:sz w:val="18"/>
-                <w:szCs w:val="18"/>
               </w:rPr>
               <w:t>jquery.validation</w:t>
             </w:r>
@@ -5394,8 +5528,7 @@
         </w:tc>
         <w:tc>
           <w:tcPr>
-            <w:tcW w:w="6492" w:type="dxa"/>
-            <w:shd w:val="clear" w:color="auto" w:fill="auto"/>
+            <w:tcW w:w="4356" w:type="dxa"/>
           </w:tcPr>
           <w:p>
             <w:pPr>
@@ -5403,19 +5536,44 @@
               <w:cnfStyle w:val="000000100000" w:firstRow="0" w:lastRow="0" w:firstColumn="0" w:lastColumn="0" w:oddVBand="0" w:evenVBand="0" w:oddHBand="1" w:evenHBand="0" w:firstRowFirstColumn="0" w:firstRowLastColumn="0" w:lastRowFirstColumn="0" w:lastRowLastColumn="0"/>
               <w:rPr>
                 <w:rFonts w:ascii="Segoe UI" w:hAnsi="Segoe UI" w:cs="Segoe UI"/>
-                <w:sz w:val="18"/>
-                <w:szCs w:val="18"/>
                 <w:lang w:eastAsia="pt-BR"/>
               </w:rPr>
             </w:pPr>
             <w:r>
               <w:rPr>
                 <w:rFonts w:ascii="Segoe UI" w:hAnsi="Segoe UI" w:cs="Segoe UI"/>
-                <w:sz w:val="18"/>
-                <w:szCs w:val="18"/>
-                <w:lang w:eastAsia="pt-BR"/>
-              </w:rPr>
-              <w:t>Contempla o Módulo Administrativo e parte do Subsistema Fiscalização (Combustível)</w:t>
+                <w:lang w:eastAsia="pt-BR"/>
+              </w:rPr>
+              <w:t>V</w:t>
+            </w:r>
+            <w:r>
+              <w:rPr>
+                <w:rFonts w:ascii="Segoe UI" w:hAnsi="Segoe UI" w:cs="Segoe UI"/>
+                <w:lang w:eastAsia="pt-BR"/>
+              </w:rPr>
+              <w:t xml:space="preserve">alidação de dados </w:t>
+            </w:r>
+          </w:p>
+        </w:tc>
+        <w:tc>
+          <w:tcPr>
+            <w:tcW w:w="856" w:type="dxa"/>
+          </w:tcPr>
+          <w:p>
+            <w:pPr>
+              <w:spacing w:line="240" w:lineRule="auto"/>
+              <w:cnfStyle w:val="000000100000" w:firstRow="0" w:lastRow="0" w:firstColumn="0" w:lastColumn="0" w:oddVBand="0" w:evenVBand="0" w:oddHBand="1" w:evenHBand="0" w:firstRowFirstColumn="0" w:firstRowLastColumn="0" w:lastRowFirstColumn="0" w:lastRowLastColumn="0"/>
+              <w:rPr>
+                <w:rFonts w:ascii="Segoe UI" w:hAnsi="Segoe UI" w:cs="Segoe UI"/>
+                <w:lang w:eastAsia="pt-BR"/>
+              </w:rPr>
+            </w:pPr>
+            <w:r>
+              <w:rPr>
+                <w:rFonts w:ascii="Segoe UI" w:hAnsi="Segoe UI" w:cs="Segoe UI"/>
+                <w:lang w:eastAsia="pt-BR"/>
+              </w:rPr>
+              <w:t>1.11.1</w:t>
             </w:r>
           </w:p>
         </w:tc>
@@ -5424,16 +5582,13 @@
         <w:tc>
           <w:tcPr>
             <w:cnfStyle w:val="001000000000" w:firstRow="0" w:lastRow="0" w:firstColumn="1" w:lastColumn="0" w:oddVBand="0" w:evenVBand="0" w:oddHBand="0" w:evenHBand="0" w:firstRowFirstColumn="0" w:firstRowLastColumn="0" w:lastRowFirstColumn="0" w:lastRowLastColumn="0"/>
-            <w:tcW w:w="2830" w:type="dxa"/>
-            <w:shd w:val="clear" w:color="auto" w:fill="auto"/>
+            <w:tcW w:w="4031" w:type="dxa"/>
           </w:tcPr>
           <w:p>
             <w:pPr>
               <w:spacing w:line="240" w:lineRule="auto"/>
               <w:rPr>
                 <w:rFonts w:ascii="Segoe UI" w:hAnsi="Segoe UI" w:cs="Segoe UI"/>
-                <w:sz w:val="18"/>
-                <w:szCs w:val="18"/>
               </w:rPr>
             </w:pPr>
             <w:proofErr w:type="spellStart"/>
@@ -5441,8 +5596,6 @@
             <w:r>
               <w:rPr>
                 <w:rFonts w:ascii="Segoe UI" w:hAnsi="Segoe UI" w:cs="Segoe UI"/>
-                <w:sz w:val="18"/>
-                <w:szCs w:val="18"/>
               </w:rPr>
               <w:t>Microsoft.jQuery.Unobtrusive.Validation</w:t>
             </w:r>
@@ -5452,8 +5605,7 @@
         </w:tc>
         <w:tc>
           <w:tcPr>
-            <w:tcW w:w="6492" w:type="dxa"/>
-            <w:shd w:val="clear" w:color="auto" w:fill="auto"/>
+            <w:tcW w:w="4356" w:type="dxa"/>
           </w:tcPr>
           <w:p>
             <w:pPr>
@@ -5461,19 +5613,44 @@
               <w:cnfStyle w:val="000000000000" w:firstRow="0" w:lastRow="0" w:firstColumn="0" w:lastColumn="0" w:oddVBand="0" w:evenVBand="0" w:oddHBand="0" w:evenHBand="0" w:firstRowFirstColumn="0" w:firstRowLastColumn="0" w:lastRowFirstColumn="0" w:lastRowLastColumn="0"/>
               <w:rPr>
                 <w:rFonts w:ascii="Segoe UI" w:hAnsi="Segoe UI" w:cs="Segoe UI"/>
-                <w:sz w:val="18"/>
-                <w:szCs w:val="18"/>
                 <w:lang w:eastAsia="pt-BR"/>
               </w:rPr>
             </w:pPr>
             <w:r>
               <w:rPr>
                 <w:rFonts w:ascii="Segoe UI" w:hAnsi="Segoe UI" w:cs="Segoe UI"/>
-                <w:sz w:val="18"/>
-                <w:szCs w:val="18"/>
-                <w:lang w:eastAsia="pt-BR"/>
-              </w:rPr>
-              <w:t>Plugin para validação de dados de forma não intrusiva</w:t>
+                <w:lang w:eastAsia="pt-BR"/>
+              </w:rPr>
+              <w:t>V</w:t>
+            </w:r>
+            <w:r>
+              <w:rPr>
+                <w:rFonts w:ascii="Segoe UI" w:hAnsi="Segoe UI" w:cs="Segoe UI"/>
+                <w:lang w:eastAsia="pt-BR"/>
+              </w:rPr>
+              <w:t>alidação de dados de forma não intrusiva</w:t>
+            </w:r>
+          </w:p>
+        </w:tc>
+        <w:tc>
+          <w:tcPr>
+            <w:tcW w:w="856" w:type="dxa"/>
+          </w:tcPr>
+          <w:p>
+            <w:pPr>
+              <w:spacing w:line="240" w:lineRule="auto"/>
+              <w:cnfStyle w:val="000000000000" w:firstRow="0" w:lastRow="0" w:firstColumn="0" w:lastColumn="0" w:oddVBand="0" w:evenVBand="0" w:oddHBand="0" w:evenHBand="0" w:firstRowFirstColumn="0" w:firstRowLastColumn="0" w:lastRowFirstColumn="0" w:lastRowLastColumn="0"/>
+              <w:rPr>
+                <w:rFonts w:ascii="Segoe UI" w:hAnsi="Segoe UI" w:cs="Segoe UI"/>
+                <w:lang w:eastAsia="pt-BR"/>
+              </w:rPr>
+            </w:pPr>
+            <w:r>
+              <w:rPr>
+                <w:rFonts w:ascii="Segoe UI" w:hAnsi="Segoe UI" w:cs="Segoe UI"/>
+                <w:lang w:eastAsia="pt-BR"/>
+              </w:rPr>
+              <w:t>3.2.3</w:t>
             </w:r>
           </w:p>
         </w:tc>
@@ -5485,24 +5662,19 @@
         <w:tc>
           <w:tcPr>
             <w:cnfStyle w:val="001000000000" w:firstRow="0" w:lastRow="0" w:firstColumn="1" w:lastColumn="0" w:oddVBand="0" w:evenVBand="0" w:oddHBand="0" w:evenHBand="0" w:firstRowFirstColumn="0" w:firstRowLastColumn="0" w:lastRowFirstColumn="0" w:lastRowLastColumn="0"/>
-            <w:tcW w:w="2830" w:type="dxa"/>
-            <w:shd w:val="clear" w:color="auto" w:fill="auto"/>
+            <w:tcW w:w="4031" w:type="dxa"/>
           </w:tcPr>
           <w:p>
             <w:pPr>
               <w:spacing w:line="240" w:lineRule="auto"/>
               <w:rPr>
                 <w:rFonts w:ascii="Segoe UI" w:hAnsi="Segoe UI" w:cs="Segoe UI"/>
-                <w:sz w:val="18"/>
-                <w:szCs w:val="18"/>
               </w:rPr>
             </w:pPr>
             <w:proofErr w:type="spellStart"/>
             <w:r>
               <w:rPr>
                 <w:rFonts w:ascii="Segoe UI" w:hAnsi="Segoe UI" w:cs="Segoe UI"/>
-                <w:sz w:val="18"/>
-                <w:szCs w:val="18"/>
               </w:rPr>
               <w:t>modernizr</w:t>
             </w:r>
@@ -5510,8 +5682,6 @@
             <w:r>
               <w:rPr>
                 <w:rFonts w:ascii="Segoe UI" w:hAnsi="Segoe UI" w:cs="Segoe UI"/>
-                <w:sz w:val="18"/>
-                <w:szCs w:val="18"/>
               </w:rPr>
               <w:t xml:space="preserve"> </w:t>
             </w:r>
@@ -5519,8 +5689,7 @@
         </w:tc>
         <w:tc>
           <w:tcPr>
-            <w:tcW w:w="6492" w:type="dxa"/>
-            <w:shd w:val="clear" w:color="auto" w:fill="auto"/>
+            <w:tcW w:w="4356" w:type="dxa"/>
           </w:tcPr>
           <w:p>
             <w:pPr>
@@ -5528,11 +5697,31 @@
               <w:cnfStyle w:val="000000100000" w:firstRow="0" w:lastRow="0" w:firstColumn="0" w:lastColumn="0" w:oddVBand="0" w:evenVBand="0" w:oddHBand="1" w:evenHBand="0" w:firstRowFirstColumn="0" w:firstRowLastColumn="0" w:lastRowFirstColumn="0" w:lastRowLastColumn="0"/>
               <w:rPr>
                 <w:rFonts w:ascii="Segoe UI" w:hAnsi="Segoe UI" w:cs="Segoe UI"/>
-                <w:sz w:val="18"/>
-                <w:szCs w:val="18"/>
                 <w:lang w:eastAsia="pt-BR"/>
               </w:rPr>
             </w:pPr>
+          </w:p>
+        </w:tc>
+        <w:tc>
+          <w:tcPr>
+            <w:tcW w:w="856" w:type="dxa"/>
+          </w:tcPr>
+          <w:p>
+            <w:pPr>
+              <w:spacing w:line="240" w:lineRule="auto"/>
+              <w:cnfStyle w:val="000000100000" w:firstRow="0" w:lastRow="0" w:firstColumn="0" w:lastColumn="0" w:oddVBand="0" w:evenVBand="0" w:oddHBand="1" w:evenHBand="0" w:firstRowFirstColumn="0" w:firstRowLastColumn="0" w:lastRowFirstColumn="0" w:lastRowLastColumn="0"/>
+              <w:rPr>
+                <w:rFonts w:ascii="Segoe UI" w:hAnsi="Segoe UI" w:cs="Segoe UI"/>
+                <w:lang w:eastAsia="pt-BR"/>
+              </w:rPr>
+            </w:pPr>
+            <w:r>
+              <w:rPr>
+                <w:rFonts w:ascii="Segoe UI" w:hAnsi="Segoe UI" w:cs="Segoe UI"/>
+                <w:lang w:eastAsia="pt-BR"/>
+              </w:rPr>
+              <w:t>2.6.3</w:t>
+            </w:r>
           </w:p>
         </w:tc>
       </w:tr>
@@ -5540,24 +5729,19 @@
         <w:tc>
           <w:tcPr>
             <w:cnfStyle w:val="001000000000" w:firstRow="0" w:lastRow="0" w:firstColumn="1" w:lastColumn="0" w:oddVBand="0" w:evenVBand="0" w:oddHBand="0" w:evenHBand="0" w:firstRowFirstColumn="0" w:firstRowLastColumn="0" w:lastRowFirstColumn="0" w:lastRowLastColumn="0"/>
-            <w:tcW w:w="2830" w:type="dxa"/>
-            <w:shd w:val="clear" w:color="auto" w:fill="auto"/>
+            <w:tcW w:w="4031" w:type="dxa"/>
           </w:tcPr>
           <w:p>
             <w:pPr>
               <w:spacing w:line="240" w:lineRule="auto"/>
               <w:rPr>
                 <w:rFonts w:ascii="Segoe UI" w:hAnsi="Segoe UI" w:cs="Segoe UI"/>
-                <w:sz w:val="18"/>
-                <w:szCs w:val="18"/>
               </w:rPr>
             </w:pPr>
             <w:proofErr w:type="spellStart"/>
             <w:r>
               <w:rPr>
                 <w:rFonts w:ascii="Segoe UI" w:hAnsi="Segoe UI" w:cs="Segoe UI"/>
-                <w:sz w:val="18"/>
-                <w:szCs w:val="18"/>
               </w:rPr>
               <w:t>jquery</w:t>
             </w:r>
@@ -5565,8 +5749,6 @@
             <w:r>
               <w:rPr>
                 <w:rFonts w:ascii="Segoe UI" w:hAnsi="Segoe UI" w:cs="Segoe UI"/>
-                <w:sz w:val="18"/>
-                <w:szCs w:val="18"/>
               </w:rPr>
               <w:t>-</w:t>
             </w:r>
@@ -5574,8 +5756,6 @@
             <w:r>
               <w:rPr>
                 <w:rFonts w:ascii="Segoe UI" w:hAnsi="Segoe UI" w:cs="Segoe UI"/>
-                <w:sz w:val="18"/>
-                <w:szCs w:val="18"/>
               </w:rPr>
               <w:t>mask</w:t>
             </w:r>
@@ -5583,8 +5763,6 @@
             <w:r>
               <w:rPr>
                 <w:rFonts w:ascii="Segoe UI" w:hAnsi="Segoe UI" w:cs="Segoe UI"/>
-                <w:sz w:val="18"/>
-                <w:szCs w:val="18"/>
               </w:rPr>
               <w:t>-plugin</w:t>
             </w:r>
@@ -5592,8 +5770,7 @@
         </w:tc>
         <w:tc>
           <w:tcPr>
-            <w:tcW w:w="6492" w:type="dxa"/>
-            <w:shd w:val="clear" w:color="auto" w:fill="auto"/>
+            <w:tcW w:w="4356" w:type="dxa"/>
           </w:tcPr>
           <w:p>
             <w:pPr>
@@ -5601,19 +5778,37 @@
               <w:cnfStyle w:val="000000000000" w:firstRow="0" w:lastRow="0" w:firstColumn="0" w:lastColumn="0" w:oddVBand="0" w:evenVBand="0" w:oddHBand="0" w:evenHBand="0" w:firstRowFirstColumn="0" w:firstRowLastColumn="0" w:lastRowFirstColumn="0" w:lastRowLastColumn="0"/>
               <w:rPr>
                 <w:rFonts w:ascii="Segoe UI" w:hAnsi="Segoe UI" w:cs="Segoe UI"/>
-                <w:sz w:val="18"/>
-                <w:szCs w:val="18"/>
                 <w:lang w:eastAsia="pt-BR"/>
               </w:rPr>
             </w:pPr>
             <w:r>
               <w:rPr>
                 <w:rFonts w:ascii="Segoe UI" w:hAnsi="Segoe UI" w:cs="Segoe UI"/>
-                <w:sz w:val="18"/>
-                <w:szCs w:val="18"/>
                 <w:lang w:eastAsia="pt-BR"/>
               </w:rPr>
               <w:t>Plugin para formatação de campos com uso de mascara</w:t>
+            </w:r>
+          </w:p>
+        </w:tc>
+        <w:tc>
+          <w:tcPr>
+            <w:tcW w:w="856" w:type="dxa"/>
+          </w:tcPr>
+          <w:p>
+            <w:pPr>
+              <w:spacing w:line="240" w:lineRule="auto"/>
+              <w:cnfStyle w:val="000000000000" w:firstRow="0" w:lastRow="0" w:firstColumn="0" w:lastColumn="0" w:oddVBand="0" w:evenVBand="0" w:oddHBand="0" w:evenHBand="0" w:firstRowFirstColumn="0" w:firstRowLastColumn="0" w:lastRowFirstColumn="0" w:lastRowLastColumn="0"/>
+              <w:rPr>
+                <w:rFonts w:ascii="Segoe UI" w:hAnsi="Segoe UI" w:cs="Segoe UI"/>
+                <w:lang w:eastAsia="pt-BR"/>
+              </w:rPr>
+            </w:pPr>
+            <w:r>
+              <w:rPr>
+                <w:rFonts w:ascii="Segoe UI" w:hAnsi="Segoe UI" w:cs="Segoe UI"/>
+                <w:lang w:eastAsia="pt-BR"/>
+              </w:rPr>
+              <w:t>1.14.10</w:t>
             </w:r>
           </w:p>
         </w:tc>
@@ -5625,34 +5820,42 @@
         <w:tc>
           <w:tcPr>
             <w:cnfStyle w:val="001000000000" w:firstRow="0" w:lastRow="0" w:firstColumn="1" w:lastColumn="0" w:oddVBand="0" w:evenVBand="0" w:oddHBand="0" w:evenHBand="0" w:firstRowFirstColumn="0" w:firstRowLastColumn="0" w:lastRowFirstColumn="0" w:lastRowLastColumn="0"/>
-            <w:tcW w:w="2830" w:type="dxa"/>
-            <w:shd w:val="clear" w:color="auto" w:fill="auto"/>
+            <w:tcW w:w="4031" w:type="dxa"/>
           </w:tcPr>
           <w:p>
             <w:pPr>
               <w:spacing w:line="240" w:lineRule="auto"/>
               <w:rPr>
                 <w:rFonts w:ascii="Segoe UI" w:hAnsi="Segoe UI" w:cs="Segoe UI"/>
-                <w:sz w:val="18"/>
-                <w:szCs w:val="18"/>
               </w:rPr>
             </w:pPr>
             <w:proofErr w:type="spellStart"/>
-            <w:r>
-              <w:rPr>
-                <w:rFonts w:ascii="Segoe UI" w:hAnsi="Segoe UI" w:cs="Segoe UI"/>
-                <w:sz w:val="18"/>
-                <w:szCs w:val="18"/>
-              </w:rPr>
-              <w:t>smalot-bootstrap-datetimepicker</w:t>
+            <w:proofErr w:type="gramStart"/>
+            <w:r>
+              <w:rPr>
+                <w:rFonts w:ascii="Segoe UI" w:hAnsi="Segoe UI" w:cs="Segoe UI"/>
+              </w:rPr>
+              <w:t>j</w:t>
+            </w:r>
+            <w:r>
+              <w:rPr>
+                <w:rFonts w:ascii="Segoe UI" w:hAnsi="Segoe UI" w:cs="Segoe UI"/>
+              </w:rPr>
+              <w:t>quer</w:t>
+            </w:r>
+            <w:r>
+              <w:rPr>
+                <w:rFonts w:ascii="Segoe UI" w:hAnsi="Segoe UI" w:cs="Segoe UI"/>
+              </w:rPr>
+              <w:t>y.maskedinput</w:t>
             </w:r>
             <w:proofErr w:type="spellEnd"/>
+            <w:proofErr w:type="gramEnd"/>
           </w:p>
         </w:tc>
         <w:tc>
           <w:tcPr>
-            <w:tcW w:w="6492" w:type="dxa"/>
-            <w:shd w:val="clear" w:color="auto" w:fill="auto"/>
+            <w:tcW w:w="4356" w:type="dxa"/>
           </w:tcPr>
           <w:p>
             <w:pPr>
@@ -5660,19 +5863,30 @@
               <w:cnfStyle w:val="000000100000" w:firstRow="0" w:lastRow="0" w:firstColumn="0" w:lastColumn="0" w:oddVBand="0" w:evenVBand="0" w:oddHBand="1" w:evenHBand="0" w:firstRowFirstColumn="0" w:firstRowLastColumn="0" w:lastRowFirstColumn="0" w:lastRowLastColumn="0"/>
               <w:rPr>
                 <w:rFonts w:ascii="Segoe UI" w:hAnsi="Segoe UI" w:cs="Segoe UI"/>
-                <w:sz w:val="18"/>
-                <w:szCs w:val="18"/>
                 <w:lang w:eastAsia="pt-BR"/>
               </w:rPr>
             </w:pPr>
-            <w:r>
-              <w:rPr>
-                <w:rFonts w:ascii="Segoe UI" w:hAnsi="Segoe UI" w:cs="Segoe UI"/>
-                <w:sz w:val="18"/>
-                <w:szCs w:val="18"/>
-                <w:lang w:eastAsia="pt-BR"/>
-              </w:rPr>
-              <w:t>Biblioteca para seleção de data e hora via calendário</w:t>
+          </w:p>
+        </w:tc>
+        <w:tc>
+          <w:tcPr>
+            <w:tcW w:w="856" w:type="dxa"/>
+          </w:tcPr>
+          <w:p>
+            <w:pPr>
+              <w:spacing w:line="240" w:lineRule="auto"/>
+              <w:cnfStyle w:val="000000100000" w:firstRow="0" w:lastRow="0" w:firstColumn="0" w:lastColumn="0" w:oddVBand="0" w:evenVBand="0" w:oddHBand="1" w:evenHBand="0" w:firstRowFirstColumn="0" w:firstRowLastColumn="0" w:lastRowFirstColumn="0" w:lastRowLastColumn="0"/>
+              <w:rPr>
+                <w:rFonts w:ascii="Segoe UI" w:hAnsi="Segoe UI" w:cs="Segoe UI"/>
+                <w:lang w:eastAsia="pt-BR"/>
+              </w:rPr>
+            </w:pPr>
+            <w:r>
+              <w:rPr>
+                <w:rFonts w:ascii="Segoe UI" w:hAnsi="Segoe UI" w:cs="Segoe UI"/>
+                <w:lang w:eastAsia="pt-BR"/>
+              </w:rPr>
+              <w:t>1.4.1</w:t>
             </w:r>
           </w:p>
         </w:tc>
@@ -5681,42 +5895,28 @@
         <w:tc>
           <w:tcPr>
             <w:cnfStyle w:val="001000000000" w:firstRow="0" w:lastRow="0" w:firstColumn="1" w:lastColumn="0" w:oddVBand="0" w:evenVBand="0" w:oddHBand="0" w:evenHBand="0" w:firstRowFirstColumn="0" w:firstRowLastColumn="0" w:lastRowFirstColumn="0" w:lastRowLastColumn="0"/>
-            <w:tcW w:w="2830" w:type="dxa"/>
-            <w:shd w:val="clear" w:color="auto" w:fill="auto"/>
+            <w:tcW w:w="4031" w:type="dxa"/>
           </w:tcPr>
           <w:p>
             <w:pPr>
               <w:spacing w:line="240" w:lineRule="auto"/>
               <w:rPr>
                 <w:rFonts w:ascii="Segoe UI" w:hAnsi="Segoe UI" w:cs="Segoe UI"/>
-                <w:sz w:val="18"/>
-                <w:szCs w:val="18"/>
               </w:rPr>
             </w:pPr>
             <w:proofErr w:type="spellStart"/>
             <w:r>
               <w:rPr>
                 <w:rFonts w:ascii="Segoe UI" w:hAnsi="Segoe UI" w:cs="Segoe UI"/>
-                <w:sz w:val="18"/>
-                <w:szCs w:val="18"/>
-              </w:rPr>
-              <w:t>n</w:t>
-            </w:r>
-            <w:r>
-              <w:rPr>
-                <w:rFonts w:ascii="Segoe UI" w:hAnsi="Segoe UI" w:cs="Segoe UI"/>
-                <w:sz w:val="18"/>
-                <w:szCs w:val="18"/>
-              </w:rPr>
-              <w:t>otifyjs</w:t>
+              </w:rPr>
+              <w:t>smalot-bootstrap-datetimepicker</w:t>
             </w:r>
             <w:proofErr w:type="spellEnd"/>
           </w:p>
         </w:tc>
         <w:tc>
           <w:tcPr>
-            <w:tcW w:w="6492" w:type="dxa"/>
-            <w:shd w:val="clear" w:color="auto" w:fill="auto"/>
+            <w:tcW w:w="4356" w:type="dxa"/>
           </w:tcPr>
           <w:p>
             <w:pPr>
@@ -5724,39 +5924,51 @@
               <w:cnfStyle w:val="000000000000" w:firstRow="0" w:lastRow="0" w:firstColumn="0" w:lastColumn="0" w:oddVBand="0" w:evenVBand="0" w:oddHBand="0" w:evenHBand="0" w:firstRowFirstColumn="0" w:firstRowLastColumn="0" w:lastRowFirstColumn="0" w:lastRowLastColumn="0"/>
               <w:rPr>
                 <w:rFonts w:ascii="Segoe UI" w:hAnsi="Segoe UI" w:cs="Segoe UI"/>
-                <w:sz w:val="18"/>
-                <w:szCs w:val="18"/>
                 <w:lang w:eastAsia="pt-BR"/>
               </w:rPr>
             </w:pPr>
             <w:r>
               <w:rPr>
                 <w:rFonts w:ascii="Segoe UI" w:hAnsi="Segoe UI" w:cs="Segoe UI"/>
-                <w:sz w:val="18"/>
-                <w:szCs w:val="18"/>
-                <w:lang w:eastAsia="pt-BR"/>
-              </w:rPr>
-              <w:t>Biblioteca para uso de exibição de mensagens nas interface</w:t>
-            </w:r>
-            <w:r>
-              <w:rPr>
-                <w:rFonts w:ascii="Segoe UI" w:hAnsi="Segoe UI" w:cs="Segoe UI"/>
-                <w:sz w:val="18"/>
-                <w:szCs w:val="18"/>
-                <w:lang w:eastAsia="pt-BR"/>
-              </w:rPr>
-              <w:t>s</w:t>
-            </w:r>
-            <w:bookmarkStart w:id="9" w:name="_GoBack"/>
-            <w:bookmarkEnd w:id="9"/>
-            <w:r>
-              <w:rPr>
-                <w:rFonts w:ascii="Segoe UI" w:hAnsi="Segoe UI" w:cs="Segoe UI"/>
-                <w:sz w:val="18"/>
-                <w:szCs w:val="18"/>
-                <w:lang w:eastAsia="pt-BR"/>
-              </w:rPr>
-              <w:t xml:space="preserve"> modais e não modais </w:t>
+                <w:lang w:eastAsia="pt-BR"/>
+              </w:rPr>
+              <w:t xml:space="preserve">Biblioteca para seleção de data e hora </w:t>
+            </w:r>
+            <w:r>
+              <w:rPr>
+                <w:rFonts w:ascii="Segoe UI" w:hAnsi="Segoe UI" w:cs="Segoe UI"/>
+                <w:lang w:eastAsia="pt-BR"/>
+              </w:rPr>
+              <w:t>exibição modo</w:t>
+            </w:r>
+            <w:r>
+              <w:rPr>
+                <w:rFonts w:ascii="Segoe UI" w:hAnsi="Segoe UI" w:cs="Segoe UI"/>
+                <w:lang w:eastAsia="pt-BR"/>
+              </w:rPr>
+              <w:t xml:space="preserve"> calendário</w:t>
+            </w:r>
+          </w:p>
+        </w:tc>
+        <w:tc>
+          <w:tcPr>
+            <w:tcW w:w="856" w:type="dxa"/>
+          </w:tcPr>
+          <w:p>
+            <w:pPr>
+              <w:spacing w:line="240" w:lineRule="auto"/>
+              <w:cnfStyle w:val="000000000000" w:firstRow="0" w:lastRow="0" w:firstColumn="0" w:lastColumn="0" w:oddVBand="0" w:evenVBand="0" w:oddHBand="0" w:evenHBand="0" w:firstRowFirstColumn="0" w:firstRowLastColumn="0" w:lastRowFirstColumn="0" w:lastRowLastColumn="0"/>
+              <w:rPr>
+                <w:rFonts w:ascii="Segoe UI" w:hAnsi="Segoe UI" w:cs="Segoe UI"/>
+                <w:lang w:eastAsia="pt-BR"/>
+              </w:rPr>
+            </w:pPr>
+            <w:r>
+              <w:rPr>
+                <w:rFonts w:ascii="Segoe UI" w:hAnsi="Segoe UI" w:cs="Segoe UI"/>
+                <w:lang w:eastAsia="pt-BR"/>
+              </w:rPr>
+              <w:t>2.0.0</w:t>
             </w:r>
           </w:p>
         </w:tc>
@@ -5768,34 +5980,28 @@
         <w:tc>
           <w:tcPr>
             <w:cnfStyle w:val="001000000000" w:firstRow="0" w:lastRow="0" w:firstColumn="1" w:lastColumn="0" w:oddVBand="0" w:evenVBand="0" w:oddHBand="0" w:evenHBand="0" w:firstRowFirstColumn="0" w:firstRowLastColumn="0" w:lastRowFirstColumn="0" w:lastRowLastColumn="0"/>
-            <w:tcW w:w="2830" w:type="dxa"/>
-            <w:shd w:val="clear" w:color="auto" w:fill="auto"/>
+            <w:tcW w:w="4031" w:type="dxa"/>
           </w:tcPr>
           <w:p>
             <w:pPr>
               <w:spacing w:line="240" w:lineRule="auto"/>
               <w:rPr>
                 <w:rFonts w:ascii="Segoe UI" w:hAnsi="Segoe UI" w:cs="Segoe UI"/>
-                <w:sz w:val="18"/>
-                <w:szCs w:val="18"/>
               </w:rPr>
             </w:pPr>
             <w:proofErr w:type="spellStart"/>
             <w:r>
               <w:rPr>
                 <w:rFonts w:ascii="Segoe UI" w:hAnsi="Segoe UI" w:cs="Segoe UI"/>
-                <w:sz w:val="18"/>
-                <w:szCs w:val="18"/>
-              </w:rPr>
-              <w:t>font-awesome</w:t>
+              </w:rPr>
+              <w:t>notifyjs</w:t>
             </w:r>
             <w:proofErr w:type="spellEnd"/>
           </w:p>
         </w:tc>
         <w:tc>
           <w:tcPr>
-            <w:tcW w:w="6492" w:type="dxa"/>
-            <w:shd w:val="clear" w:color="auto" w:fill="auto"/>
+            <w:tcW w:w="4356" w:type="dxa"/>
           </w:tcPr>
           <w:p>
             <w:pPr>
@@ -5803,39 +6009,37 @@
               <w:cnfStyle w:val="000000100000" w:firstRow="0" w:lastRow="0" w:firstColumn="0" w:lastColumn="0" w:oddVBand="0" w:evenVBand="0" w:oddHBand="1" w:evenHBand="0" w:firstRowFirstColumn="0" w:firstRowLastColumn="0" w:lastRowFirstColumn="0" w:lastRowLastColumn="0"/>
               <w:rPr>
                 <w:rFonts w:ascii="Segoe UI" w:hAnsi="Segoe UI" w:cs="Segoe UI"/>
-                <w:sz w:val="18"/>
-                <w:szCs w:val="18"/>
                 <w:lang w:eastAsia="pt-BR"/>
               </w:rPr>
             </w:pPr>
             <w:r>
               <w:rPr>
                 <w:rFonts w:ascii="Segoe UI" w:hAnsi="Segoe UI" w:cs="Segoe UI"/>
-                <w:sz w:val="18"/>
-                <w:szCs w:val="18"/>
-                <w:lang w:eastAsia="pt-BR"/>
-              </w:rPr>
-              <w:t xml:space="preserve">Biblioteca para uso da fonte </w:t>
-            </w:r>
-            <w:proofErr w:type="spellStart"/>
-            <w:r>
-              <w:rPr>
-                <w:rFonts w:ascii="Segoe UI" w:hAnsi="Segoe UI" w:cs="Segoe UI"/>
-                <w:sz w:val="18"/>
-                <w:szCs w:val="18"/>
-                <w:lang w:eastAsia="pt-BR"/>
-              </w:rPr>
-              <w:t>awesome</w:t>
-            </w:r>
-            <w:proofErr w:type="spellEnd"/>
-            <w:r>
-              <w:rPr>
-                <w:rFonts w:ascii="Segoe UI" w:hAnsi="Segoe UI" w:cs="Segoe UI"/>
-                <w:sz w:val="18"/>
-                <w:szCs w:val="18"/>
-                <w:lang w:eastAsia="pt-BR"/>
-              </w:rPr>
-              <w:t xml:space="preserve"> </w:t>
+                <w:lang w:eastAsia="pt-BR"/>
+              </w:rPr>
+              <w:t xml:space="preserve">Biblioteca para uso de exibição de mensagens nas interfaces modais e não modais </w:t>
+            </w:r>
+          </w:p>
+        </w:tc>
+        <w:tc>
+          <w:tcPr>
+            <w:tcW w:w="856" w:type="dxa"/>
+          </w:tcPr>
+          <w:p>
+            <w:pPr>
+              <w:spacing w:line="240" w:lineRule="auto"/>
+              <w:cnfStyle w:val="000000100000" w:firstRow="0" w:lastRow="0" w:firstColumn="0" w:lastColumn="0" w:oddVBand="0" w:evenVBand="0" w:oddHBand="1" w:evenHBand="0" w:firstRowFirstColumn="0" w:firstRowLastColumn="0" w:lastRowFirstColumn="0" w:lastRowLastColumn="0"/>
+              <w:rPr>
+                <w:rFonts w:ascii="Segoe UI" w:hAnsi="Segoe UI" w:cs="Segoe UI"/>
+                <w:lang w:eastAsia="pt-BR"/>
+              </w:rPr>
+            </w:pPr>
+            <w:r>
+              <w:rPr>
+                <w:rFonts w:ascii="Segoe UI" w:hAnsi="Segoe UI" w:cs="Segoe UI"/>
+                <w:lang w:eastAsia="pt-BR"/>
+              </w:rPr>
+              <w:t>0.4.2</w:t>
             </w:r>
           </w:p>
         </w:tc>
@@ -5844,32 +6048,28 @@
         <w:tc>
           <w:tcPr>
             <w:cnfStyle w:val="001000000000" w:firstRow="0" w:lastRow="0" w:firstColumn="1" w:lastColumn="0" w:oddVBand="0" w:evenVBand="0" w:oddHBand="0" w:evenHBand="0" w:firstRowFirstColumn="0" w:firstRowLastColumn="0" w:lastRowFirstColumn="0" w:lastRowLastColumn="0"/>
-            <w:tcW w:w="2830" w:type="dxa"/>
-            <w:shd w:val="clear" w:color="auto" w:fill="auto"/>
+            <w:tcW w:w="4031" w:type="dxa"/>
           </w:tcPr>
           <w:p>
             <w:pPr>
               <w:spacing w:line="240" w:lineRule="auto"/>
               <w:rPr>
                 <w:rFonts w:ascii="Segoe UI" w:hAnsi="Segoe UI" w:cs="Segoe UI"/>
-                <w:sz w:val="18"/>
-                <w:szCs w:val="18"/>
               </w:rPr>
             </w:pPr>
-            <w:r>
-              <w:rPr>
-                <w:rFonts w:ascii="Segoe UI" w:hAnsi="Segoe UI" w:cs="Segoe UI"/>
-                <w:sz w:val="18"/>
-                <w:szCs w:val="18"/>
-              </w:rPr>
-              <w:t>bootbox.js</w:t>
-            </w:r>
+            <w:proofErr w:type="spellStart"/>
+            <w:r>
+              <w:rPr>
+                <w:rFonts w:ascii="Segoe UI" w:hAnsi="Segoe UI" w:cs="Segoe UI"/>
+              </w:rPr>
+              <w:t>font-awesome</w:t>
+            </w:r>
+            <w:proofErr w:type="spellEnd"/>
           </w:p>
         </w:tc>
         <w:tc>
           <w:tcPr>
-            <w:tcW w:w="6492" w:type="dxa"/>
-            <w:shd w:val="clear" w:color="auto" w:fill="auto"/>
+            <w:tcW w:w="4356" w:type="dxa"/>
           </w:tcPr>
           <w:p>
             <w:pPr>
@@ -5877,11 +6077,54 @@
               <w:cnfStyle w:val="000000000000" w:firstRow="0" w:lastRow="0" w:firstColumn="0" w:lastColumn="0" w:oddVBand="0" w:evenVBand="0" w:oddHBand="0" w:evenHBand="0" w:firstRowFirstColumn="0" w:firstRowLastColumn="0" w:lastRowFirstColumn="0" w:lastRowLastColumn="0"/>
               <w:rPr>
                 <w:rFonts w:ascii="Segoe UI" w:hAnsi="Segoe UI" w:cs="Segoe UI"/>
-                <w:sz w:val="18"/>
-                <w:szCs w:val="18"/>
                 <w:lang w:eastAsia="pt-BR"/>
               </w:rPr>
             </w:pPr>
+            <w:r>
+              <w:rPr>
+                <w:rFonts w:ascii="Segoe UI" w:hAnsi="Segoe UI" w:cs="Segoe UI"/>
+                <w:lang w:eastAsia="pt-BR"/>
+              </w:rPr>
+              <w:t xml:space="preserve">Biblioteca para uso da fonte </w:t>
+            </w:r>
+            <w:proofErr w:type="spellStart"/>
+            <w:r>
+              <w:rPr>
+                <w:rFonts w:ascii="Segoe UI" w:hAnsi="Segoe UI" w:cs="Segoe UI"/>
+                <w:lang w:eastAsia="pt-BR"/>
+              </w:rPr>
+              <w:t>awesome</w:t>
+            </w:r>
+            <w:proofErr w:type="spellEnd"/>
+            <w:r>
+              <w:rPr>
+                <w:rFonts w:ascii="Segoe UI" w:hAnsi="Segoe UI" w:cs="Segoe UI"/>
+                <w:lang w:eastAsia="pt-BR"/>
+              </w:rPr>
+              <w:t xml:space="preserve"> </w:t>
+            </w:r>
+          </w:p>
+        </w:tc>
+        <w:tc>
+          <w:tcPr>
+            <w:tcW w:w="856" w:type="dxa"/>
+          </w:tcPr>
+          <w:p>
+            <w:pPr>
+              <w:spacing w:line="240" w:lineRule="auto"/>
+              <w:cnfStyle w:val="000000000000" w:firstRow="0" w:lastRow="0" w:firstColumn="0" w:lastColumn="0" w:oddVBand="0" w:evenVBand="0" w:oddHBand="0" w:evenHBand="0" w:firstRowFirstColumn="0" w:firstRowLastColumn="0" w:lastRowFirstColumn="0" w:lastRowLastColumn="0"/>
+              <w:rPr>
+                <w:rFonts w:ascii="Segoe UI" w:hAnsi="Segoe UI" w:cs="Segoe UI"/>
+                <w:lang w:eastAsia="pt-BR"/>
+              </w:rPr>
+            </w:pPr>
+            <w:r>
+              <w:rPr>
+                <w:rFonts w:ascii="Segoe UI" w:hAnsi="Segoe UI" w:cs="Segoe UI"/>
+                <w:lang w:eastAsia="pt-BR"/>
+              </w:rPr>
+              <w:t>4.7.0</w:t>
+            </w:r>
           </w:p>
         </w:tc>
       </w:tr>
@@ -5892,16 +6135,206 @@
         <w:tc>
           <w:tcPr>
             <w:cnfStyle w:val="001000000000" w:firstRow="0" w:lastRow="0" w:firstColumn="1" w:lastColumn="0" w:oddVBand="0" w:evenVBand="0" w:oddHBand="0" w:evenHBand="0" w:firstRowFirstColumn="0" w:firstRowLastColumn="0" w:lastRowFirstColumn="0" w:lastRowLastColumn="0"/>
-            <w:tcW w:w="2830" w:type="dxa"/>
-            <w:shd w:val="clear" w:color="auto" w:fill="auto"/>
+            <w:tcW w:w="4031" w:type="dxa"/>
           </w:tcPr>
           <w:p>
             <w:pPr>
               <w:spacing w:line="240" w:lineRule="auto"/>
               <w:rPr>
                 <w:rFonts w:ascii="Segoe UI" w:hAnsi="Segoe UI" w:cs="Segoe UI"/>
-                <w:sz w:val="18"/>
-                <w:szCs w:val="18"/>
+              </w:rPr>
+            </w:pPr>
+            <w:proofErr w:type="spellStart"/>
+            <w:r>
+              <w:rPr>
+                <w:rFonts w:ascii="Segoe UI" w:hAnsi="Segoe UI" w:cs="Segoe UI"/>
+              </w:rPr>
+              <w:t>bs-typeahead</w:t>
+            </w:r>
+            <w:proofErr w:type="spellEnd"/>
+          </w:p>
+        </w:tc>
+        <w:tc>
+          <w:tcPr>
+            <w:tcW w:w="4356" w:type="dxa"/>
+          </w:tcPr>
+          <w:p>
+            <w:pPr>
+              <w:spacing w:line="240" w:lineRule="auto"/>
+              <w:cnfStyle w:val="000000100000" w:firstRow="0" w:lastRow="0" w:firstColumn="0" w:lastColumn="0" w:oddVBand="0" w:evenVBand="0" w:oddHBand="1" w:evenHBand="0" w:firstRowFirstColumn="0" w:firstRowLastColumn="0" w:lastRowFirstColumn="0" w:lastRowLastColumn="0"/>
+              <w:rPr>
+                <w:rFonts w:ascii="Segoe UI" w:hAnsi="Segoe UI" w:cs="Segoe UI"/>
+                <w:lang w:eastAsia="pt-BR"/>
+              </w:rPr>
+            </w:pPr>
+          </w:p>
+        </w:tc>
+        <w:tc>
+          <w:tcPr>
+            <w:tcW w:w="856" w:type="dxa"/>
+          </w:tcPr>
+          <w:p>
+            <w:pPr>
+              <w:spacing w:line="240" w:lineRule="auto"/>
+              <w:cnfStyle w:val="000000100000" w:firstRow="0" w:lastRow="0" w:firstColumn="0" w:lastColumn="0" w:oddVBand="0" w:evenVBand="0" w:oddHBand="1" w:evenHBand="0" w:firstRowFirstColumn="0" w:firstRowLastColumn="0" w:lastRowFirstColumn="0" w:lastRowLastColumn="0"/>
+              <w:rPr>
+                <w:rFonts w:ascii="Segoe UI" w:hAnsi="Segoe UI" w:cs="Segoe UI"/>
+                <w:lang w:eastAsia="pt-BR"/>
+              </w:rPr>
+            </w:pPr>
+            <w:r>
+              <w:rPr>
+                <w:rFonts w:ascii="Segoe UI" w:hAnsi="Segoe UI" w:cs="Segoe UI"/>
+                <w:lang w:eastAsia="pt-BR"/>
+              </w:rPr>
+              <w:t>0.0.5</w:t>
+            </w:r>
+          </w:p>
+        </w:tc>
+      </w:tr>
+      <w:tr>
+        <w:tc>
+          <w:tcPr>
+            <w:cnfStyle w:val="001000000000" w:firstRow="0" w:lastRow="0" w:firstColumn="1" w:lastColumn="0" w:oddVBand="0" w:evenVBand="0" w:oddHBand="0" w:evenHBand="0" w:firstRowFirstColumn="0" w:firstRowLastColumn="0" w:lastRowFirstColumn="0" w:lastRowLastColumn="0"/>
+            <w:tcW w:w="4031" w:type="dxa"/>
+          </w:tcPr>
+          <w:p>
+            <w:pPr>
+              <w:spacing w:line="240" w:lineRule="auto"/>
+              <w:rPr>
+                <w:rFonts w:ascii="Segoe UI" w:hAnsi="Segoe UI" w:cs="Segoe UI"/>
+              </w:rPr>
+            </w:pPr>
+            <w:proofErr w:type="spellStart"/>
+            <w:r>
+              <w:rPr>
+                <w:rFonts w:ascii="Segoe UI" w:hAnsi="Segoe UI" w:cs="Segoe UI"/>
+              </w:rPr>
+              <w:t>moment</w:t>
+            </w:r>
+            <w:proofErr w:type="spellEnd"/>
+          </w:p>
+        </w:tc>
+        <w:tc>
+          <w:tcPr>
+            <w:tcW w:w="4356" w:type="dxa"/>
+          </w:tcPr>
+          <w:p>
+            <w:pPr>
+              <w:spacing w:line="240" w:lineRule="auto"/>
+              <w:cnfStyle w:val="000000000000" w:firstRow="0" w:lastRow="0" w:firstColumn="0" w:lastColumn="0" w:oddVBand="0" w:evenVBand="0" w:oddHBand="0" w:evenHBand="0" w:firstRowFirstColumn="0" w:firstRowLastColumn="0" w:lastRowFirstColumn="0" w:lastRowLastColumn="0"/>
+              <w:rPr>
+                <w:rFonts w:ascii="Segoe UI" w:hAnsi="Segoe UI" w:cs="Segoe UI"/>
+                <w:lang w:eastAsia="pt-BR"/>
+              </w:rPr>
+            </w:pPr>
+            <w:r>
+              <w:rPr>
+                <w:rFonts w:ascii="Segoe UI" w:hAnsi="Segoe UI" w:cs="Segoe UI"/>
+                <w:lang w:eastAsia="pt-BR"/>
+              </w:rPr>
+              <w:t>Plugin para formatação de campos com uso de mascara</w:t>
+            </w:r>
+          </w:p>
+        </w:tc>
+        <w:tc>
+          <w:tcPr>
+            <w:tcW w:w="856" w:type="dxa"/>
+          </w:tcPr>
+          <w:p>
+            <w:pPr>
+              <w:spacing w:line="240" w:lineRule="auto"/>
+              <w:cnfStyle w:val="000000000000" w:firstRow="0" w:lastRow="0" w:firstColumn="0" w:lastColumn="0" w:oddVBand="0" w:evenVBand="0" w:oddHBand="0" w:evenHBand="0" w:firstRowFirstColumn="0" w:firstRowLastColumn="0" w:lastRowFirstColumn="0" w:lastRowLastColumn="0"/>
+              <w:rPr>
+                <w:rFonts w:ascii="Segoe UI" w:hAnsi="Segoe UI" w:cs="Segoe UI"/>
+                <w:lang w:eastAsia="pt-BR"/>
+              </w:rPr>
+            </w:pPr>
+            <w:r>
+              <w:rPr>
+                <w:rFonts w:ascii="Segoe UI" w:hAnsi="Segoe UI" w:cs="Segoe UI"/>
+                <w:lang w:eastAsia="pt-BR"/>
+              </w:rPr>
+              <w:t>2.22.1</w:t>
+            </w:r>
+          </w:p>
+        </w:tc>
+      </w:tr>
+      <w:tr>
+        <w:trPr>
+          <w:cnfStyle w:val="000000100000" w:firstRow="0" w:lastRow="0" w:firstColumn="0" w:lastColumn="0" w:oddVBand="0" w:evenVBand="0" w:oddHBand="1" w:evenHBand="0" w:firstRowFirstColumn="0" w:firstRowLastColumn="0" w:lastRowFirstColumn="0" w:lastRowLastColumn="0"/>
+        </w:trPr>
+        <w:tc>
+          <w:tcPr>
+            <w:cnfStyle w:val="001000000000" w:firstRow="0" w:lastRow="0" w:firstColumn="1" w:lastColumn="0" w:oddVBand="0" w:evenVBand="0" w:oddHBand="0" w:evenHBand="0" w:firstRowFirstColumn="0" w:firstRowLastColumn="0" w:lastRowFirstColumn="0" w:lastRowLastColumn="0"/>
+            <w:tcW w:w="4031" w:type="dxa"/>
+          </w:tcPr>
+          <w:p>
+            <w:pPr>
+              <w:spacing w:line="240" w:lineRule="auto"/>
+              <w:rPr>
+                <w:rFonts w:ascii="Segoe UI" w:hAnsi="Segoe UI" w:cs="Segoe UI"/>
+              </w:rPr>
+            </w:pPr>
+            <w:proofErr w:type="spellStart"/>
+            <w:r>
+              <w:rPr>
+                <w:rFonts w:ascii="Segoe UI" w:hAnsi="Segoe UI" w:cs="Segoe UI"/>
+              </w:rPr>
+              <w:t>datatables</w:t>
+            </w:r>
+            <w:proofErr w:type="spellEnd"/>
+          </w:p>
+        </w:tc>
+        <w:tc>
+          <w:tcPr>
+            <w:tcW w:w="4356" w:type="dxa"/>
+          </w:tcPr>
+          <w:p>
+            <w:pPr>
+              <w:spacing w:line="240" w:lineRule="auto"/>
+              <w:cnfStyle w:val="000000100000" w:firstRow="0" w:lastRow="0" w:firstColumn="0" w:lastColumn="0" w:oddVBand="0" w:evenVBand="0" w:oddHBand="1" w:evenHBand="0" w:firstRowFirstColumn="0" w:firstRowLastColumn="0" w:lastRowFirstColumn="0" w:lastRowLastColumn="0"/>
+              <w:rPr>
+                <w:rFonts w:ascii="Segoe UI" w:hAnsi="Segoe UI" w:cs="Segoe UI"/>
+                <w:lang w:eastAsia="pt-BR"/>
+              </w:rPr>
+            </w:pPr>
+          </w:p>
+        </w:tc>
+        <w:tc>
+          <w:tcPr>
+            <w:tcW w:w="856" w:type="dxa"/>
+          </w:tcPr>
+          <w:p>
+            <w:pPr>
+              <w:spacing w:line="240" w:lineRule="auto"/>
+              <w:cnfStyle w:val="000000100000" w:firstRow="0" w:lastRow="0" w:firstColumn="0" w:lastColumn="0" w:oddVBand="0" w:evenVBand="0" w:oddHBand="1" w:evenHBand="0" w:firstRowFirstColumn="0" w:firstRowLastColumn="0" w:lastRowFirstColumn="0" w:lastRowLastColumn="0"/>
+              <w:rPr>
+                <w:rFonts w:ascii="Segoe UI" w:hAnsi="Segoe UI" w:cs="Segoe UI"/>
+                <w:lang w:eastAsia="pt-BR"/>
+              </w:rPr>
+            </w:pPr>
+            <w:r>
+              <w:rPr>
+                <w:rFonts w:ascii="Segoe UI" w:hAnsi="Segoe UI" w:cs="Segoe UI"/>
+                <w:lang w:eastAsia="pt-BR"/>
+              </w:rPr>
+              <w:t>1.10.16</w:t>
+            </w:r>
+          </w:p>
+        </w:tc>
+      </w:tr>
+      <w:tr>
+        <w:tc>
+          <w:tcPr>
+            <w:cnfStyle w:val="001000000000" w:firstRow="0" w:lastRow="0" w:firstColumn="1" w:lastColumn="0" w:oddVBand="0" w:evenVBand="0" w:oddHBand="0" w:evenHBand="0" w:firstRowFirstColumn="0" w:firstRowLastColumn="0" w:lastRowFirstColumn="0" w:lastRowLastColumn="0"/>
+            <w:tcW w:w="4031" w:type="dxa"/>
+          </w:tcPr>
+          <w:p>
+            <w:pPr>
+              <w:spacing w:line="240" w:lineRule="auto"/>
+              <w:rPr>
+                <w:rFonts w:ascii="Segoe UI" w:hAnsi="Segoe UI" w:cs="Segoe UI"/>
               </w:rPr>
             </w:pPr>
             <w:proofErr w:type="spellStart"/>
@@ -5909,10 +6342,20 @@
             <w:r>
               <w:rPr>
                 <w:rFonts w:ascii="Segoe UI" w:hAnsi="Segoe UI" w:cs="Segoe UI"/>
-                <w:sz w:val="18"/>
-                <w:szCs w:val="18"/>
-              </w:rPr>
-              <w:t>jquery.maskedinput</w:t>
+              </w:rPr>
+              <w:t>d</w:t>
+            </w:r>
+            <w:r>
+              <w:rPr>
+                <w:rFonts w:ascii="Segoe UI" w:hAnsi="Segoe UI" w:cs="Segoe UI"/>
+              </w:rPr>
+              <w:t>atatables</w:t>
+            </w:r>
+            <w:r>
+              <w:rPr>
+                <w:rFonts w:ascii="Segoe UI" w:hAnsi="Segoe UI" w:cs="Segoe UI"/>
+              </w:rPr>
+              <w:t>.responsive</w:t>
             </w:r>
             <w:proofErr w:type="spellEnd"/>
             <w:proofErr w:type="gramEnd"/>
@@ -5920,28 +6363,354 @@
         </w:tc>
         <w:tc>
           <w:tcPr>
-            <w:tcW w:w="6492" w:type="dxa"/>
-            <w:shd w:val="clear" w:color="auto" w:fill="auto"/>
+            <w:tcW w:w="4356" w:type="dxa"/>
+          </w:tcPr>
+          <w:p>
+            <w:pPr>
+              <w:spacing w:line="240" w:lineRule="auto"/>
+              <w:cnfStyle w:val="000000000000" w:firstRow="0" w:lastRow="0" w:firstColumn="0" w:lastColumn="0" w:oddVBand="0" w:evenVBand="0" w:oddHBand="0" w:evenHBand="0" w:firstRowFirstColumn="0" w:firstRowLastColumn="0" w:lastRowFirstColumn="0" w:lastRowLastColumn="0"/>
+              <w:rPr>
+                <w:rFonts w:ascii="Segoe UI" w:hAnsi="Segoe UI" w:cs="Segoe UI"/>
+                <w:lang w:eastAsia="pt-BR"/>
+              </w:rPr>
+            </w:pPr>
+          </w:p>
+        </w:tc>
+        <w:tc>
+          <w:tcPr>
+            <w:tcW w:w="856" w:type="dxa"/>
+          </w:tcPr>
+          <w:p>
+            <w:pPr>
+              <w:spacing w:line="240" w:lineRule="auto"/>
+              <w:cnfStyle w:val="000000000000" w:firstRow="0" w:lastRow="0" w:firstColumn="0" w:lastColumn="0" w:oddVBand="0" w:evenVBand="0" w:oddHBand="0" w:evenHBand="0" w:firstRowFirstColumn="0" w:firstRowLastColumn="0" w:lastRowFirstColumn="0" w:lastRowLastColumn="0"/>
+              <w:rPr>
+                <w:rFonts w:ascii="Segoe UI" w:hAnsi="Segoe UI" w:cs="Segoe UI"/>
+                <w:lang w:eastAsia="pt-BR"/>
+              </w:rPr>
+            </w:pPr>
+            <w:r>
+              <w:rPr>
+                <w:rFonts w:ascii="Segoe UI" w:hAnsi="Segoe UI" w:cs="Segoe UI"/>
+                <w:lang w:eastAsia="pt-BR"/>
+              </w:rPr>
+              <w:t>2.2.1</w:t>
+            </w:r>
+          </w:p>
+        </w:tc>
+      </w:tr>
+      <w:tr>
+        <w:trPr>
+          <w:cnfStyle w:val="000000100000" w:firstRow="0" w:lastRow="0" w:firstColumn="0" w:lastColumn="0" w:oddVBand="0" w:evenVBand="0" w:oddHBand="1" w:evenHBand="0" w:firstRowFirstColumn="0" w:firstRowLastColumn="0" w:lastRowFirstColumn="0" w:lastRowLastColumn="0"/>
+        </w:trPr>
+        <w:tc>
+          <w:tcPr>
+            <w:cnfStyle w:val="001000000000" w:firstRow="0" w:lastRow="0" w:firstColumn="1" w:lastColumn="0" w:oddVBand="0" w:evenVBand="0" w:oddHBand="0" w:evenHBand="0" w:firstRowFirstColumn="0" w:firstRowLastColumn="0" w:lastRowFirstColumn="0" w:lastRowLastColumn="0"/>
+            <w:tcW w:w="4031" w:type="dxa"/>
+          </w:tcPr>
+          <w:p>
+            <w:pPr>
+              <w:spacing w:line="240" w:lineRule="auto"/>
+              <w:rPr>
+                <w:rFonts w:ascii="Segoe UI" w:hAnsi="Segoe UI" w:cs="Segoe UI"/>
+              </w:rPr>
+            </w:pPr>
+            <w:r>
+              <w:rPr>
+                <w:rFonts w:ascii="Segoe UI" w:hAnsi="Segoe UI" w:cs="Segoe UI"/>
+              </w:rPr>
+              <w:t>bootbox.js</w:t>
+            </w:r>
+          </w:p>
+        </w:tc>
+        <w:tc>
+          <w:tcPr>
+            <w:tcW w:w="4356" w:type="dxa"/>
           </w:tcPr>
           <w:p>
             <w:pPr>
               <w:spacing w:line="240" w:lineRule="auto"/>
               <w:cnfStyle w:val="000000100000" w:firstRow="0" w:lastRow="0" w:firstColumn="0" w:lastColumn="0" w:oddVBand="0" w:evenVBand="0" w:oddHBand="1" w:evenHBand="0" w:firstRowFirstColumn="0" w:firstRowLastColumn="0" w:lastRowFirstColumn="0" w:lastRowLastColumn="0"/>
               <w:rPr>
-                <w:rFonts w:ascii="Segoe UI" w:eastAsia="Times New Roman" w:hAnsi="Segoe UI" w:cs="Segoe UI"/>
-                <w:sz w:val="18"/>
-                <w:szCs w:val="18"/>
+                <w:rFonts w:ascii="Segoe UI" w:hAnsi="Segoe UI" w:cs="Segoe UI"/>
                 <w:lang w:eastAsia="pt-BR"/>
               </w:rPr>
             </w:pPr>
-            <w:r>
-              <w:rPr>
-                <w:rFonts w:ascii="Segoe UI" w:eastAsia="Times New Roman" w:hAnsi="Segoe UI" w:cs="Segoe UI"/>
-                <w:sz w:val="18"/>
-                <w:szCs w:val="18"/>
-                <w:lang w:eastAsia="pt-BR"/>
-              </w:rPr>
-              <w:t>Plugin para formatação de campos com uso de mascara</w:t>
+          </w:p>
+        </w:tc>
+        <w:tc>
+          <w:tcPr>
+            <w:tcW w:w="856" w:type="dxa"/>
+          </w:tcPr>
+          <w:p>
+            <w:pPr>
+              <w:spacing w:line="240" w:lineRule="auto"/>
+              <w:cnfStyle w:val="000000100000" w:firstRow="0" w:lastRow="0" w:firstColumn="0" w:lastColumn="0" w:oddVBand="0" w:evenVBand="0" w:oddHBand="1" w:evenHBand="0" w:firstRowFirstColumn="0" w:firstRowLastColumn="0" w:lastRowFirstColumn="0" w:lastRowLastColumn="0"/>
+              <w:rPr>
+                <w:rFonts w:ascii="Segoe UI" w:hAnsi="Segoe UI" w:cs="Segoe UI"/>
+                <w:lang w:eastAsia="pt-BR"/>
+              </w:rPr>
+            </w:pPr>
+            <w:r>
+              <w:rPr>
+                <w:rFonts w:ascii="Segoe UI" w:hAnsi="Segoe UI" w:cs="Segoe UI"/>
+                <w:lang w:eastAsia="pt-BR"/>
+              </w:rPr>
+              <w:t>4.4.0</w:t>
+            </w:r>
+          </w:p>
+        </w:tc>
+      </w:tr>
+      <w:tr>
+        <w:tc>
+          <w:tcPr>
+            <w:cnfStyle w:val="001000000000" w:firstRow="0" w:lastRow="0" w:firstColumn="1" w:lastColumn="0" w:oddVBand="0" w:evenVBand="0" w:oddHBand="0" w:evenHBand="0" w:firstRowFirstColumn="0" w:firstRowLastColumn="0" w:lastRowFirstColumn="0" w:lastRowLastColumn="0"/>
+            <w:tcW w:w="4031" w:type="dxa"/>
+          </w:tcPr>
+          <w:p>
+            <w:pPr>
+              <w:spacing w:line="240" w:lineRule="auto"/>
+              <w:rPr>
+                <w:rFonts w:ascii="Segoe UI" w:hAnsi="Segoe UI" w:cs="Segoe UI"/>
+              </w:rPr>
+            </w:pPr>
+            <w:proofErr w:type="spellStart"/>
+            <w:r>
+              <w:rPr>
+                <w:rFonts w:ascii="Segoe UI" w:hAnsi="Segoe UI" w:cs="Segoe UI"/>
+              </w:rPr>
+              <w:t>bootstrap</w:t>
+            </w:r>
+            <w:proofErr w:type="spellEnd"/>
+            <w:r>
+              <w:rPr>
+                <w:rFonts w:ascii="Segoe UI" w:hAnsi="Segoe UI" w:cs="Segoe UI"/>
+              </w:rPr>
+              <w:t>-modal</w:t>
+            </w:r>
+          </w:p>
+        </w:tc>
+        <w:tc>
+          <w:tcPr>
+            <w:tcW w:w="4356" w:type="dxa"/>
+          </w:tcPr>
+          <w:p>
+            <w:pPr>
+              <w:spacing w:line="240" w:lineRule="auto"/>
+              <w:cnfStyle w:val="000000000000" w:firstRow="0" w:lastRow="0" w:firstColumn="0" w:lastColumn="0" w:oddVBand="0" w:evenVBand="0" w:oddHBand="0" w:evenHBand="0" w:firstRowFirstColumn="0" w:firstRowLastColumn="0" w:lastRowFirstColumn="0" w:lastRowLastColumn="0"/>
+              <w:rPr>
+                <w:rFonts w:ascii="Segoe UI" w:hAnsi="Segoe UI" w:cs="Segoe UI"/>
+                <w:lang w:eastAsia="pt-BR"/>
+              </w:rPr>
+            </w:pPr>
+          </w:p>
+        </w:tc>
+        <w:tc>
+          <w:tcPr>
+            <w:tcW w:w="856" w:type="dxa"/>
+          </w:tcPr>
+          <w:p>
+            <w:pPr>
+              <w:spacing w:line="240" w:lineRule="auto"/>
+              <w:cnfStyle w:val="000000000000" w:firstRow="0" w:lastRow="0" w:firstColumn="0" w:lastColumn="0" w:oddVBand="0" w:evenVBand="0" w:oddHBand="0" w:evenHBand="0" w:firstRowFirstColumn="0" w:firstRowLastColumn="0" w:lastRowFirstColumn="0" w:lastRowLastColumn="0"/>
+              <w:rPr>
+                <w:rFonts w:ascii="Segoe UI" w:hAnsi="Segoe UI" w:cs="Segoe UI"/>
+                <w:lang w:eastAsia="pt-BR"/>
+              </w:rPr>
+            </w:pPr>
+            <w:r>
+              <w:rPr>
+                <w:rFonts w:ascii="Segoe UI" w:hAnsi="Segoe UI" w:cs="Segoe UI"/>
+                <w:lang w:eastAsia="pt-BR"/>
+              </w:rPr>
+              <w:t>2.2.6</w:t>
+            </w:r>
+          </w:p>
+        </w:tc>
+      </w:tr>
+      <w:tr>
+        <w:trPr>
+          <w:cnfStyle w:val="000000100000" w:firstRow="0" w:lastRow="0" w:firstColumn="0" w:lastColumn="0" w:oddVBand="0" w:evenVBand="0" w:oddHBand="1" w:evenHBand="0" w:firstRowFirstColumn="0" w:firstRowLastColumn="0" w:lastRowFirstColumn="0" w:lastRowLastColumn="0"/>
+        </w:trPr>
+        <w:tc>
+          <w:tcPr>
+            <w:cnfStyle w:val="001000000000" w:firstRow="0" w:lastRow="0" w:firstColumn="1" w:lastColumn="0" w:oddVBand="0" w:evenVBand="0" w:oddHBand="0" w:evenHBand="0" w:firstRowFirstColumn="0" w:firstRowLastColumn="0" w:lastRowFirstColumn="0" w:lastRowLastColumn="0"/>
+            <w:tcW w:w="4031" w:type="dxa"/>
+          </w:tcPr>
+          <w:p>
+            <w:pPr>
+              <w:spacing w:line="240" w:lineRule="auto"/>
+              <w:rPr>
+                <w:rFonts w:ascii="Segoe UI" w:hAnsi="Segoe UI" w:cs="Segoe UI"/>
+              </w:rPr>
+            </w:pPr>
+            <w:r>
+              <w:rPr>
+                <w:rFonts w:ascii="Segoe UI" w:hAnsi="Segoe UI" w:cs="Segoe UI"/>
+              </w:rPr>
+              <w:t>offline</w:t>
+            </w:r>
+          </w:p>
+        </w:tc>
+        <w:tc>
+          <w:tcPr>
+            <w:tcW w:w="4356" w:type="dxa"/>
+          </w:tcPr>
+          <w:p>
+            <w:pPr>
+              <w:spacing w:line="240" w:lineRule="auto"/>
+              <w:cnfStyle w:val="000000100000" w:firstRow="0" w:lastRow="0" w:firstColumn="0" w:lastColumn="0" w:oddVBand="0" w:evenVBand="0" w:oddHBand="1" w:evenHBand="0" w:firstRowFirstColumn="0" w:firstRowLastColumn="0" w:lastRowFirstColumn="0" w:lastRowLastColumn="0"/>
+              <w:rPr>
+                <w:rFonts w:ascii="Segoe UI" w:hAnsi="Segoe UI" w:cs="Segoe UI"/>
+                <w:lang w:eastAsia="pt-BR"/>
+              </w:rPr>
+            </w:pPr>
+          </w:p>
+        </w:tc>
+        <w:tc>
+          <w:tcPr>
+            <w:tcW w:w="856" w:type="dxa"/>
+          </w:tcPr>
+          <w:p>
+            <w:pPr>
+              <w:spacing w:line="240" w:lineRule="auto"/>
+              <w:cnfStyle w:val="000000100000" w:firstRow="0" w:lastRow="0" w:firstColumn="0" w:lastColumn="0" w:oddVBand="0" w:evenVBand="0" w:oddHBand="1" w:evenHBand="0" w:firstRowFirstColumn="0" w:firstRowLastColumn="0" w:lastRowFirstColumn="0" w:lastRowLastColumn="0"/>
+              <w:rPr>
+                <w:rFonts w:ascii="Segoe UI" w:hAnsi="Segoe UI" w:cs="Segoe UI"/>
+                <w:lang w:eastAsia="pt-BR"/>
+              </w:rPr>
+            </w:pPr>
+            <w:r>
+              <w:rPr>
+                <w:rFonts w:ascii="Segoe UI" w:hAnsi="Segoe UI" w:cs="Segoe UI"/>
+                <w:lang w:eastAsia="pt-BR"/>
+              </w:rPr>
+              <w:t>0.7.18</w:t>
+            </w:r>
+          </w:p>
+        </w:tc>
+      </w:tr>
+      <w:tr>
+        <w:tc>
+          <w:tcPr>
+            <w:cnfStyle w:val="001000000000" w:firstRow="0" w:lastRow="0" w:firstColumn="1" w:lastColumn="0" w:oddVBand="0" w:evenVBand="0" w:oddHBand="0" w:evenHBand="0" w:firstRowFirstColumn="0" w:firstRowLastColumn="0" w:lastRowFirstColumn="0" w:lastRowLastColumn="0"/>
+            <w:tcW w:w="4031" w:type="dxa"/>
+          </w:tcPr>
+          <w:p>
+            <w:pPr>
+              <w:spacing w:line="240" w:lineRule="auto"/>
+              <w:rPr>
+                <w:rFonts w:ascii="Segoe UI" w:hAnsi="Segoe UI" w:cs="Segoe UI"/>
+              </w:rPr>
+            </w:pPr>
+            <w:proofErr w:type="spellStart"/>
+            <w:r>
+              <w:rPr>
+                <w:rFonts w:ascii="Segoe UI" w:hAnsi="Segoe UI" w:cs="Segoe UI"/>
+              </w:rPr>
+              <w:t>bootstrap-tagsinput</w:t>
+            </w:r>
+            <w:proofErr w:type="spellEnd"/>
+          </w:p>
+        </w:tc>
+        <w:tc>
+          <w:tcPr>
+            <w:tcW w:w="4356" w:type="dxa"/>
+          </w:tcPr>
+          <w:p>
+            <w:pPr>
+              <w:spacing w:line="240" w:lineRule="auto"/>
+              <w:cnfStyle w:val="000000000000" w:firstRow="0" w:lastRow="0" w:firstColumn="0" w:lastColumn="0" w:oddVBand="0" w:evenVBand="0" w:oddHBand="0" w:evenHBand="0" w:firstRowFirstColumn="0" w:firstRowLastColumn="0" w:lastRowFirstColumn="0" w:lastRowLastColumn="0"/>
+              <w:rPr>
+                <w:rFonts w:ascii="Segoe UI" w:hAnsi="Segoe UI" w:cs="Segoe UI"/>
+                <w:lang w:eastAsia="pt-BR"/>
+              </w:rPr>
+            </w:pPr>
+          </w:p>
+        </w:tc>
+        <w:tc>
+          <w:tcPr>
+            <w:tcW w:w="856" w:type="dxa"/>
+          </w:tcPr>
+          <w:p>
+            <w:pPr>
+              <w:spacing w:line="240" w:lineRule="auto"/>
+              <w:cnfStyle w:val="000000000000" w:firstRow="0" w:lastRow="0" w:firstColumn="0" w:lastColumn="0" w:oddVBand="0" w:evenVBand="0" w:oddHBand="0" w:evenHBand="0" w:firstRowFirstColumn="0" w:firstRowLastColumn="0" w:lastRowFirstColumn="0" w:lastRowLastColumn="0"/>
+              <w:rPr>
+                <w:rFonts w:ascii="Segoe UI" w:hAnsi="Segoe UI" w:cs="Segoe UI"/>
+                <w:lang w:eastAsia="pt-BR"/>
+              </w:rPr>
+            </w:pPr>
+            <w:r>
+              <w:rPr>
+                <w:rFonts w:ascii="Segoe UI" w:hAnsi="Segoe UI" w:cs="Segoe UI"/>
+                <w:lang w:eastAsia="pt-BR"/>
+              </w:rPr>
+              <w:t>0.8.0</w:t>
+            </w:r>
+          </w:p>
+        </w:tc>
+      </w:tr>
+      <w:tr>
+        <w:trPr>
+          <w:cnfStyle w:val="000000100000" w:firstRow="0" w:lastRow="0" w:firstColumn="0" w:lastColumn="0" w:oddVBand="0" w:evenVBand="0" w:oddHBand="1" w:evenHBand="0" w:firstRowFirstColumn="0" w:firstRowLastColumn="0" w:lastRowFirstColumn="0" w:lastRowLastColumn="0"/>
+        </w:trPr>
+        <w:tc>
+          <w:tcPr>
+            <w:cnfStyle w:val="001000000000" w:firstRow="0" w:lastRow="0" w:firstColumn="1" w:lastColumn="0" w:oddVBand="0" w:evenVBand="0" w:oddHBand="0" w:evenHBand="0" w:firstRowFirstColumn="0" w:firstRowLastColumn="0" w:lastRowFirstColumn="0" w:lastRowLastColumn="0"/>
+            <w:tcW w:w="4031" w:type="dxa"/>
+          </w:tcPr>
+          <w:p>
+            <w:pPr>
+              <w:spacing w:line="240" w:lineRule="auto"/>
+              <w:rPr>
+                <w:rFonts w:ascii="Segoe UI" w:hAnsi="Segoe UI" w:cs="Segoe UI"/>
+              </w:rPr>
+            </w:pPr>
+            <w:proofErr w:type="spellStart"/>
+            <w:r>
+              <w:rPr>
+                <w:rFonts w:ascii="Segoe UI" w:hAnsi="Segoe UI" w:cs="Segoe UI"/>
+              </w:rPr>
+              <w:t>bootstrap-duallistbox</w:t>
+            </w:r>
+            <w:proofErr w:type="spellEnd"/>
+          </w:p>
+        </w:tc>
+        <w:tc>
+          <w:tcPr>
+            <w:tcW w:w="4356" w:type="dxa"/>
+          </w:tcPr>
+          <w:p>
+            <w:pPr>
+              <w:spacing w:line="240" w:lineRule="auto"/>
+              <w:cnfStyle w:val="000000100000" w:firstRow="0" w:lastRow="0" w:firstColumn="0" w:lastColumn="0" w:oddVBand="0" w:evenVBand="0" w:oddHBand="1" w:evenHBand="0" w:firstRowFirstColumn="0" w:firstRowLastColumn="0" w:lastRowFirstColumn="0" w:lastRowLastColumn="0"/>
+              <w:rPr>
+                <w:rFonts w:ascii="Segoe UI" w:hAnsi="Segoe UI" w:cs="Segoe UI"/>
+                <w:lang w:eastAsia="pt-BR"/>
+              </w:rPr>
+            </w:pPr>
+          </w:p>
+        </w:tc>
+        <w:tc>
+          <w:tcPr>
+            <w:tcW w:w="856" w:type="dxa"/>
+          </w:tcPr>
+          <w:p>
+            <w:pPr>
+              <w:spacing w:line="240" w:lineRule="auto"/>
+              <w:cnfStyle w:val="000000100000" w:firstRow="0" w:lastRow="0" w:firstColumn="0" w:lastColumn="0" w:oddVBand="0" w:evenVBand="0" w:oddHBand="1" w:evenHBand="0" w:firstRowFirstColumn="0" w:firstRowLastColumn="0" w:lastRowFirstColumn="0" w:lastRowLastColumn="0"/>
+              <w:rPr>
+                <w:rFonts w:ascii="Segoe UI" w:hAnsi="Segoe UI" w:cs="Segoe UI"/>
+                <w:lang w:eastAsia="pt-BR"/>
+              </w:rPr>
+            </w:pPr>
+            <w:r>
+              <w:rPr>
+                <w:rFonts w:ascii="Segoe UI" w:hAnsi="Segoe UI" w:cs="Segoe UI"/>
+                <w:lang w:eastAsia="pt-BR"/>
+              </w:rPr>
+              <w:t>3.0.5</w:t>
             </w:r>
           </w:p>
         </w:tc>
@@ -5960,9 +6729,10 @@
         <w:rPr>
           <w:rFonts w:ascii="Segoe UI" w:hAnsi="Segoe UI" w:cs="Segoe UI"/>
         </w:rPr>
+        <w:lastRenderedPageBreak/>
         <w:t>Visão Lógica</w:t>
       </w:r>
-      <w:bookmarkEnd w:id="8"/>
+      <w:bookmarkEnd w:id="9"/>
     </w:p>
     <w:p>
       <w:pPr>
@@ -6382,14 +7152,7 @@
         <w:rPr>
           <w:rFonts w:ascii="Segoe UI" w:hAnsi="Segoe UI" w:cs="Segoe UI"/>
         </w:rPr>
-        <w:t xml:space="preserve">tendimento deve ser </w:t>
-      </w:r>
-      <w:r>
-        <w:rPr>
-          <w:rFonts w:ascii="Segoe UI" w:hAnsi="Segoe UI" w:cs="Segoe UI"/>
-        </w:rPr>
-        <w:lastRenderedPageBreak/>
-        <w:t xml:space="preserve">interativo de forma a envolver os </w:t>
+        <w:t xml:space="preserve">tendimento deve ser interativo de forma a envolver os </w:t>
       </w:r>
       <w:r>
         <w:rPr>
@@ -7177,7 +7940,6 @@
           <w:rFonts w:ascii="Segoe UI" w:hAnsi="Segoe UI" w:cs="Segoe UI"/>
           <w:u w:val="single"/>
         </w:rPr>
-        <w:lastRenderedPageBreak/>
         <w:t>Repository</w:t>
       </w:r>
       <w:proofErr w:type="spellEnd"/>
@@ -7440,7 +8202,6 @@
           <w:noProof/>
           <w:lang w:eastAsia="pt-BR"/>
         </w:rPr>
-        <w:lastRenderedPageBreak/>
         <w:drawing>
           <wp:inline distT="0" distB="0" distL="0" distR="0">
             <wp:extent cx="5732145" cy="6266180"/>
@@ -24311,7 +25072,6 @@
     <w:lsdException w:name="Table Web 1" w:semiHidden="1" w:unhideWhenUsed="1"/>
     <w:lsdException w:name="Table Web 2" w:semiHidden="1" w:unhideWhenUsed="1"/>
     <w:lsdException w:name="Table Web 3" w:semiHidden="1" w:unhideWhenUsed="1"/>
-    <w:lsdException w:name="Table Grid" w:semiHidden="1" w:unhideWhenUsed="1"/>
     <w:lsdException w:name="Table Theme" w:semiHidden="1" w:unhideWhenUsed="1"/>
     <w:lsdException w:name="Placeholder Text" w:semiHidden="1" w:uiPriority="99"/>
     <w:lsdException w:name="No Spacing" w:uiPriority="1" w:qFormat="1"/>
@@ -25459,6 +26219,78 @@
       </w:tcPr>
     </w:tblStylePr>
   </w:style>
+  <w:style w:type="table" w:styleId="TabeladeGrade2-nfase1">
+    <w:name w:val="Grid Table 2 Accent 1"/>
+    <w:basedOn w:val="Tabelanormal"/>
+    <w:uiPriority w:val="47"/>
+    <w:rsid w:val="00E22049"/>
+    <w:tblPr>
+      <w:tblStyleRowBandSize w:val="1"/>
+      <w:tblStyleColBandSize w:val="1"/>
+      <w:tblBorders>
+        <w:top w:val="single" w:sz="2" w:space="0" w:color="95B3D7" w:themeColor="accent1" w:themeTint="99"/>
+        <w:bottom w:val="single" w:sz="2" w:space="0" w:color="95B3D7" w:themeColor="accent1" w:themeTint="99"/>
+        <w:insideH w:val="single" w:sz="2" w:space="0" w:color="95B3D7" w:themeColor="accent1" w:themeTint="99"/>
+        <w:insideV w:val="single" w:sz="2" w:space="0" w:color="95B3D7" w:themeColor="accent1" w:themeTint="99"/>
+      </w:tblBorders>
+    </w:tblPr>
+    <w:tblStylePr w:type="firstRow">
+      <w:rPr>
+        <w:b/>
+        <w:bCs/>
+      </w:rPr>
+      <w:tblPr/>
+      <w:tcPr>
+        <w:tcBorders>
+          <w:top w:val="nil"/>
+          <w:bottom w:val="single" w:sz="12" w:space="0" w:color="95B3D7" w:themeColor="accent1" w:themeTint="99"/>
+          <w:insideH w:val="nil"/>
+          <w:insideV w:val="nil"/>
+        </w:tcBorders>
+        <w:shd w:val="clear" w:color="auto" w:fill="FFFFFF" w:themeFill="background1"/>
+      </w:tcPr>
+    </w:tblStylePr>
+    <w:tblStylePr w:type="lastRow">
+      <w:rPr>
+        <w:b/>
+        <w:bCs/>
+      </w:rPr>
+      <w:tblPr/>
+      <w:tcPr>
+        <w:tcBorders>
+          <w:top w:val="double" w:sz="2" w:space="0" w:color="95B3D7" w:themeColor="accent1" w:themeTint="99"/>
+          <w:bottom w:val="nil"/>
+          <w:insideH w:val="nil"/>
+          <w:insideV w:val="nil"/>
+        </w:tcBorders>
+        <w:shd w:val="clear" w:color="auto" w:fill="FFFFFF" w:themeFill="background1"/>
+      </w:tcPr>
+    </w:tblStylePr>
+    <w:tblStylePr w:type="firstCol">
+      <w:rPr>
+        <w:b/>
+        <w:bCs/>
+      </w:rPr>
+    </w:tblStylePr>
+    <w:tblStylePr w:type="lastCol">
+      <w:rPr>
+        <w:b/>
+        <w:bCs/>
+      </w:rPr>
+    </w:tblStylePr>
+    <w:tblStylePr w:type="band1Vert">
+      <w:tblPr/>
+      <w:tcPr>
+        <w:shd w:val="clear" w:color="auto" w:fill="DBE5F1" w:themeFill="accent1" w:themeFillTint="33"/>
+      </w:tcPr>
+    </w:tblStylePr>
+    <w:tblStylePr w:type="band1Horz">
+      <w:tblPr/>
+      <w:tcPr>
+        <w:shd w:val="clear" w:color="auto" w:fill="DBE5F1" w:themeFill="accent1" w:themeFillTint="33"/>
+      </w:tcPr>
+    </w:tblStylePr>
+  </w:style>
 </w:styles>
 </file>
 
@@ -25750,7 +26582,7 @@
 </file>
 
 <file path=customXml/itemProps1.xml><?xml version="1.0" encoding="utf-8"?>
-<ds:datastoreItem xmlns:ds="http://schemas.openxmlformats.org/officeDocument/2006/customXml" ds:itemID="{828A6CA6-EE1A-4739-A297-269DCBCF1AB6}">
+<ds:datastoreItem xmlns:ds="http://schemas.openxmlformats.org/officeDocument/2006/customXml" ds:itemID="{50037422-B0A7-4467-98B1-5A567A20F27A}">
   <ds:schemaRefs>
     <ds:schemaRef ds:uri="http://schemas.openxmlformats.org/officeDocument/2006/bibliography"/>
   </ds:schemaRefs>

</xml_diff>